<commit_message>
#proje type kısmı api ayarları
</commit_message>
<xml_diff>
--- a/api_ayarlari.docx
+++ b/api_ayarlari.docx
@@ -440,12 +440,1191 @@
           <w:rPr>
             <w:rStyle w:val="Kpr"/>
           </w:rPr>
-          <w:t>/biadago/api/</w:t>
+          <w:t>/</w:t>
         </w:r>
-        <w:bookmarkStart w:id="0" w:name="_GoBack"/>
-        <w:bookmarkEnd w:id="0"/>
+        <w:proofErr w:type="spellStart"/>
+        <w:r>
+          <w:rPr>
+            <w:rStyle w:val="Kpr"/>
+          </w:rPr>
+          <w:t>biadago</w:t>
+        </w:r>
+        <w:proofErr w:type="spellEnd"/>
+        <w:r>
+          <w:rPr>
+            <w:rStyle w:val="Kpr"/>
+          </w:rPr>
+          <w:t>/</w:t>
+        </w:r>
+        <w:proofErr w:type="spellStart"/>
+        <w:r>
+          <w:rPr>
+            <w:rStyle w:val="Kpr"/>
+          </w:rPr>
+          <w:t>api</w:t>
+        </w:r>
+        <w:proofErr w:type="spellEnd"/>
+        <w:r>
+          <w:rPr>
+            <w:rStyle w:val="Kpr"/>
+          </w:rPr>
+          <w:t>/</w:t>
+        </w:r>
+        <w:proofErr w:type="spellStart"/>
         <w:r>
           <w:t>dashboard</w:t>
+        </w:r>
+        <w:proofErr w:type="spellEnd"/>
+        <w:r>
+          <w:rPr>
+            <w:rStyle w:val="Kpr"/>
+          </w:rPr>
+          <w:t>/</w:t>
+        </w:r>
+      </w:hyperlink>
+      <w:r>
+        <w:t xml:space="preserve"> </w:t>
+      </w:r>
+    </w:p>
+    <w:p>
+      <w:proofErr w:type="spellStart"/>
+      <w:r>
+        <w:t>headers</w:t>
+      </w:r>
+      <w:proofErr w:type="spellEnd"/>
+      <w:r>
+        <w:t xml:space="preserve"> = { </w:t>
+      </w:r>
+      <w:r>
+        <w:rPr>
+          <w:rStyle w:val="hljs-string"/>
+        </w:rPr>
+        <w:t>'</w:t>
+      </w:r>
+      <w:proofErr w:type="spellStart"/>
+      <w:r>
+        <w:rPr>
+          <w:rStyle w:val="hljs-string"/>
+        </w:rPr>
+        <w:t>Authorization</w:t>
+      </w:r>
+      <w:proofErr w:type="spellEnd"/>
+      <w:r>
+        <w:rPr>
+          <w:rStyle w:val="hljs-string"/>
+        </w:rPr>
+        <w:t>'</w:t>
+      </w:r>
+      <w:r>
+        <w:t xml:space="preserve">: </w:t>
+      </w:r>
+      <w:proofErr w:type="spellStart"/>
+      <w:r>
+        <w:rPr>
+          <w:rStyle w:val="hljs-string"/>
+        </w:rPr>
+        <w:t>Token</w:t>
+      </w:r>
+      <w:proofErr w:type="spellEnd"/>
+      <w:r>
+        <w:rPr>
+          <w:rStyle w:val="hljs-string"/>
+        </w:rPr>
+        <w:t xml:space="preserve"> YOUR_ACCESS_TOKEN'</w:t>
+      </w:r>
+      <w:r>
+        <w:t xml:space="preserve"> } </w:t>
+      </w:r>
+    </w:p>
+    <w:p>
+      <w:proofErr w:type="spellStart"/>
+      <w:r>
+        <w:t>response</w:t>
+      </w:r>
+      <w:proofErr w:type="spellEnd"/>
+      <w:r>
+        <w:t xml:space="preserve"> = </w:t>
+      </w:r>
+      <w:proofErr w:type="spellStart"/>
+      <w:proofErr w:type="gramStart"/>
+      <w:r>
+        <w:t>requests.get</w:t>
+      </w:r>
+      <w:proofErr w:type="spellEnd"/>
+      <w:proofErr w:type="gramEnd"/>
+      <w:r>
+        <w:t>(</w:t>
+      </w:r>
+      <w:proofErr w:type="spellStart"/>
+      <w:r>
+        <w:t>url</w:t>
+      </w:r>
+      <w:proofErr w:type="spellEnd"/>
+      <w:r>
+        <w:t xml:space="preserve">, </w:t>
+      </w:r>
+      <w:proofErr w:type="spellStart"/>
+      <w:r>
+        <w:t>headers</w:t>
+      </w:r>
+      <w:proofErr w:type="spellEnd"/>
+      <w:r>
+        <w:t>=</w:t>
+      </w:r>
+      <w:proofErr w:type="spellStart"/>
+      <w:r>
+        <w:t>headers</w:t>
+      </w:r>
+      <w:proofErr w:type="spellEnd"/>
+      <w:r>
+        <w:t>)</w:t>
+      </w:r>
+    </w:p>
+    <w:p>
+      <w:pPr>
+        <w:shd w:val="clear" w:color="auto" w:fill="1F1F1F"/>
+        <w:spacing w:line="285" w:lineRule="atLeast"/>
+        <w:rPr>
+          <w:rFonts w:ascii="Consolas" w:eastAsia="Times New Roman" w:hAnsi="Consolas" w:cs="Times New Roman"/>
+          <w:color w:val="9CDCFE"/>
+          <w:sz w:val="21"/>
+          <w:szCs w:val="21"/>
+          <w:lang w:eastAsia="tr-TR"/>
+        </w:rPr>
+      </w:pPr>
+      <w:proofErr w:type="spellStart"/>
+      <w:r>
+        <w:rPr>
+          <w:b/>
+          <w:sz w:val="24"/>
+        </w:rPr>
+        <w:t>return</w:t>
+      </w:r>
+      <w:proofErr w:type="spellEnd"/>
+      <w:r>
+        <w:rPr>
+          <w:b/>
+          <w:sz w:val="24"/>
+        </w:rPr>
+        <w:t xml:space="preserve"> </w:t>
+      </w:r>
+      <w:proofErr w:type="spellStart"/>
+      <w:r>
+        <w:rPr>
+          <w:b/>
+          <w:sz w:val="24"/>
+        </w:rPr>
+        <w:t>value</w:t>
+      </w:r>
+      <w:proofErr w:type="spellEnd"/>
+      <w:r>
+        <w:rPr>
+          <w:b/>
+          <w:sz w:val="24"/>
+        </w:rPr>
+        <w:t xml:space="preserve"> :</w:t>
+      </w:r>
+      <w:r>
+        <w:t xml:space="preserve"> {'kasa': [{'</w:t>
+      </w:r>
+      <w:proofErr w:type="spellStart"/>
+      <w:r>
+        <w:t>id</w:t>
+      </w:r>
+      <w:proofErr w:type="spellEnd"/>
+      <w:r>
+        <w:t>': 10, '</w:t>
+      </w:r>
+      <w:proofErr w:type="spellStart"/>
+      <w:r>
+        <w:t>kasa_adi</w:t>
+      </w:r>
+      <w:proofErr w:type="spellEnd"/>
+      <w:r>
+        <w:t>': 'test', '</w:t>
+      </w:r>
+      <w:proofErr w:type="spellStart"/>
+      <w:r>
+        <w:t>aciklama</w:t>
+      </w:r>
+      <w:proofErr w:type="spellEnd"/>
+      <w:r>
+        <w:t>': '</w:t>
+      </w:r>
+      <w:proofErr w:type="spellStart"/>
+      <w:r>
+        <w:t>van</w:t>
+      </w:r>
+      <w:proofErr w:type="spellEnd"/>
+      <w:r>
+        <w:t xml:space="preserve">', 'bakiye': </w:t>
+      </w:r>
+      <w:proofErr w:type="gramStart"/>
+      <w:r>
+        <w:t>0.0</w:t>
+      </w:r>
+      <w:proofErr w:type="gramEnd"/>
+      <w:r>
+        <w:t>, '</w:t>
+      </w:r>
+      <w:proofErr w:type="spellStart"/>
+      <w:r>
+        <w:t>silinme_bilgisi</w:t>
+      </w:r>
+      <w:proofErr w:type="spellEnd"/>
+      <w:r>
+        <w:t xml:space="preserve">': </w:t>
+      </w:r>
+      <w:proofErr w:type="spellStart"/>
+      <w:r>
+        <w:t>False</w:t>
+      </w:r>
+      <w:proofErr w:type="spellEnd"/>
+      <w:r>
+        <w:t>, '</w:t>
+      </w:r>
+      <w:proofErr w:type="spellStart"/>
+      <w:r>
+        <w:t>kayit_tarihi</w:t>
+      </w:r>
+      <w:proofErr w:type="spellEnd"/>
+      <w:r>
+        <w:t>': '2024-08-26T20:38:53.851103Z', '</w:t>
+      </w:r>
+      <w:proofErr w:type="spellStart"/>
+      <w:r>
+        <w:t>kasa_kart_ait_bilgisi</w:t>
+      </w:r>
+      <w:proofErr w:type="spellEnd"/>
+      <w:r>
+        <w:t>': 13}], '</w:t>
+      </w:r>
+      <w:proofErr w:type="spellStart"/>
+      <w:r>
+        <w:t>santiyeler</w:t>
+      </w:r>
+      <w:proofErr w:type="spellEnd"/>
+      <w:r>
+        <w:t>': [{'</w:t>
+      </w:r>
+      <w:proofErr w:type="spellStart"/>
+      <w:r>
+        <w:t>id</w:t>
+      </w:r>
+      <w:proofErr w:type="spellEnd"/>
+      <w:r>
+        <w:t>': 34, '</w:t>
+      </w:r>
+      <w:proofErr w:type="spellStart"/>
+      <w:r>
+        <w:t>fatura_tarihi</w:t>
+      </w:r>
+      <w:proofErr w:type="spellEnd"/>
+      <w:r>
+        <w:t>': '2024-08-26T00:00:00Z', '</w:t>
+      </w:r>
+      <w:proofErr w:type="spellStart"/>
+      <w:r>
+        <w:t>vade_tarihi</w:t>
+      </w:r>
+      <w:proofErr w:type="spellEnd"/>
+      <w:r>
+        <w:t>': '2024-09-02T00:00:00Z', '</w:t>
+      </w:r>
+      <w:proofErr w:type="spellStart"/>
+      <w:r>
+        <w:t>fatura_no</w:t>
+      </w:r>
+      <w:proofErr w:type="spellEnd"/>
+      <w:r>
+        <w:t>': 'I00000001', '</w:t>
+      </w:r>
+      <w:proofErr w:type="spellStart"/>
+      <w:r>
+        <w:t>doviz</w:t>
+      </w:r>
+      <w:proofErr w:type="spellEnd"/>
+      <w:r>
+        <w:t>': '1500', '</w:t>
+      </w:r>
+      <w:proofErr w:type="spellStart"/>
+      <w:r>
+        <w:t>aciklama</w:t>
+      </w:r>
+      <w:proofErr w:type="spellEnd"/>
+      <w:r>
+        <w:t>': 'deneme gelir', '</w:t>
+      </w:r>
+      <w:proofErr w:type="spellStart"/>
+      <w:r>
+        <w:t>toplam_tutar</w:t>
+      </w:r>
+      <w:proofErr w:type="spellEnd"/>
+      <w:r>
+        <w:t>': 150.0, '</w:t>
+      </w:r>
+      <w:proofErr w:type="spellStart"/>
+      <w:r>
+        <w:t>kalan_tutar</w:t>
+      </w:r>
+      <w:proofErr w:type="spellEnd"/>
+      <w:r>
+        <w:t>': 150.0, '</w:t>
+      </w:r>
+      <w:proofErr w:type="spellStart"/>
+      <w:r>
+        <w:t>silinme_bilgisi</w:t>
+      </w:r>
+      <w:proofErr w:type="spellEnd"/>
+      <w:r>
+        <w:t xml:space="preserve">': </w:t>
+      </w:r>
+      <w:proofErr w:type="spellStart"/>
+      <w:r>
+        <w:t>False</w:t>
+      </w:r>
+      <w:proofErr w:type="spellEnd"/>
+      <w:r>
+        <w:t>, '</w:t>
+      </w:r>
+      <w:proofErr w:type="spellStart"/>
+      <w:r>
+        <w:t>fatura_gorseli</w:t>
+      </w:r>
+      <w:proofErr w:type="spellEnd"/>
+      <w:r>
+        <w:t>': '/</w:t>
+      </w:r>
+      <w:proofErr w:type="spellStart"/>
+      <w:r>
+        <w:t>fatura_gorseli</w:t>
+      </w:r>
+      <w:proofErr w:type="spellEnd"/>
+      <w:r>
+        <w:t>/biadago_20240825_230125_1Q7PNUj.sql', '</w:t>
+      </w:r>
+      <w:proofErr w:type="spellStart"/>
+      <w:r>
+        <w:t>kayit_tarihi</w:t>
+      </w:r>
+      <w:proofErr w:type="spellEnd"/>
+      <w:r>
+        <w:t>': '2024-08-26T20:48:19.463035Z', '</w:t>
+      </w:r>
+      <w:proofErr w:type="spellStart"/>
+      <w:r>
+        <w:t>gelir_kime_ait_oldugu</w:t>
+      </w:r>
+      <w:proofErr w:type="spellEnd"/>
+      <w:r>
+        <w:t>': 13, '</w:t>
+      </w:r>
+      <w:proofErr w:type="spellStart"/>
+      <w:r>
+        <w:t>cari_bilgisi</w:t>
+      </w:r>
+      <w:proofErr w:type="spellEnd"/>
+      <w:r>
+        <w:t>': 730, '</w:t>
+      </w:r>
+      <w:proofErr w:type="spellStart"/>
+      <w:r>
+        <w:t>gelir_kategorisii</w:t>
+      </w:r>
+      <w:proofErr w:type="spellEnd"/>
+      <w:r>
+        <w:t>': 39, '</w:t>
+      </w:r>
+      <w:proofErr w:type="spellStart"/>
+      <w:r>
+        <w:t>gelir_etiketi_sec</w:t>
+      </w:r>
+      <w:proofErr w:type="spellEnd"/>
+      <w:r>
+        <w:t>': [26]}], 'gider': [{'</w:t>
+      </w:r>
+      <w:proofErr w:type="spellStart"/>
+      <w:r>
+        <w:t>id</w:t>
+      </w:r>
+      <w:proofErr w:type="spellEnd"/>
+      <w:r>
+        <w:t>': 4828, '</w:t>
+      </w:r>
+      <w:proofErr w:type="spellStart"/>
+      <w:r>
+        <w:t>fatura_tarihi</w:t>
+      </w:r>
+      <w:proofErr w:type="spellEnd"/>
+      <w:r>
+        <w:t>': '2024-08-26T00:00:00Z', '</w:t>
+      </w:r>
+      <w:proofErr w:type="spellStart"/>
+      <w:r>
+        <w:t>vade_tarihi</w:t>
+      </w:r>
+      <w:proofErr w:type="spellEnd"/>
+      <w:r>
+        <w:t>': '2024-09-02T00:00:00Z', '</w:t>
+      </w:r>
+      <w:proofErr w:type="spellStart"/>
+      <w:r>
+        <w:t>fatura_no</w:t>
+      </w:r>
+      <w:proofErr w:type="spellEnd"/>
+      <w:r>
+        <w:t>': 'E00000001', '</w:t>
+      </w:r>
+      <w:proofErr w:type="spellStart"/>
+      <w:r>
+        <w:t>doviz</w:t>
+      </w:r>
+      <w:proofErr w:type="spellEnd"/>
+      <w:r>
+        <w:t>': '1500', '</w:t>
+      </w:r>
+      <w:proofErr w:type="spellStart"/>
+      <w:r>
+        <w:t>aciklama</w:t>
+      </w:r>
+      <w:proofErr w:type="spellEnd"/>
+      <w:r>
+        <w:t>': 'deneme gider faturası', '</w:t>
+      </w:r>
+      <w:proofErr w:type="spellStart"/>
+      <w:r>
+        <w:t>toplam_tutar</w:t>
+      </w:r>
+      <w:proofErr w:type="spellEnd"/>
+      <w:r>
+        <w:t>': 150.0, '</w:t>
+      </w:r>
+      <w:proofErr w:type="spellStart"/>
+      <w:r>
+        <w:t>kalan_tutar</w:t>
+      </w:r>
+      <w:proofErr w:type="spellEnd"/>
+      <w:r>
+        <w:t>': 150.0, '</w:t>
+      </w:r>
+      <w:proofErr w:type="spellStart"/>
+      <w:r>
+        <w:t>silinme_bilgisi</w:t>
+      </w:r>
+      <w:proofErr w:type="spellEnd"/>
+      <w:r>
+        <w:t xml:space="preserve">': </w:t>
+      </w:r>
+      <w:proofErr w:type="spellStart"/>
+      <w:r>
+        <w:t>False</w:t>
+      </w:r>
+      <w:proofErr w:type="spellEnd"/>
+      <w:r>
+        <w:t>, '</w:t>
+      </w:r>
+      <w:proofErr w:type="spellStart"/>
+      <w:r>
+        <w:t>fatura_gorseli</w:t>
+      </w:r>
+      <w:proofErr w:type="spellEnd"/>
+      <w:r>
+        <w:t>': '/</w:t>
+      </w:r>
+      <w:proofErr w:type="spellStart"/>
+      <w:r>
+        <w:t>fatura_gorseli</w:t>
+      </w:r>
+      <w:proofErr w:type="spellEnd"/>
+      <w:r>
+        <w:t>/biadago_20240825_230125.sql', '</w:t>
+      </w:r>
+      <w:proofErr w:type="spellStart"/>
+      <w:r>
+        <w:t>kayit_tarihi</w:t>
+      </w:r>
+      <w:proofErr w:type="spellEnd"/>
+      <w:r>
+        <w:t>': '2024-08-26T20:46:06.284078Z', '</w:t>
+      </w:r>
+      <w:proofErr w:type="spellStart"/>
+      <w:r>
+        <w:t>gelir_kime_ait_oldugu</w:t>
+      </w:r>
+      <w:proofErr w:type="spellEnd"/>
+      <w:r>
+        <w:t>': 13, '</w:t>
+      </w:r>
+      <w:proofErr w:type="spellStart"/>
+      <w:r>
+        <w:t>cari_bilgisi</w:t>
+      </w:r>
+      <w:proofErr w:type="spellEnd"/>
+      <w:r>
+        <w:t>': 730, '</w:t>
+      </w:r>
+      <w:proofErr w:type="spellStart"/>
+      <w:r>
+        <w:t>gelir_kategorisii</w:t>
+      </w:r>
+      <w:proofErr w:type="spellEnd"/>
+      <w:r>
+        <w:t>': 188, '</w:t>
+      </w:r>
+      <w:proofErr w:type="spellStart"/>
+      <w:r>
+        <w:t>gelir_etiketi_sec</w:t>
+      </w:r>
+      <w:proofErr w:type="spellEnd"/>
+      <w:r>
+        <w:t>': [1801]}], 'bilgi': [{'</w:t>
+      </w:r>
+      <w:proofErr w:type="spellStart"/>
+      <w:r>
+        <w:t>id</w:t>
+      </w:r>
+      <w:proofErr w:type="spellEnd"/>
+      <w:r>
+        <w:t>': 4828, '</w:t>
+      </w:r>
+      <w:proofErr w:type="spellStart"/>
+      <w:r>
+        <w:t>fatura_tarihi</w:t>
+      </w:r>
+      <w:proofErr w:type="spellEnd"/>
+      <w:r>
+        <w:t>': '2024-08-26T00:00:00Z', '</w:t>
+      </w:r>
+      <w:proofErr w:type="spellStart"/>
+      <w:r>
+        <w:t>vade_tarihi</w:t>
+      </w:r>
+      <w:proofErr w:type="spellEnd"/>
+      <w:r>
+        <w:t>': '2024-09-02T00:00:00Z', '</w:t>
+      </w:r>
+      <w:proofErr w:type="spellStart"/>
+      <w:r>
+        <w:t>fatura_no</w:t>
+      </w:r>
+      <w:proofErr w:type="spellEnd"/>
+      <w:r>
+        <w:t>': 'E00000001', '</w:t>
+      </w:r>
+      <w:proofErr w:type="spellStart"/>
+      <w:r>
+        <w:t>doviz</w:t>
+      </w:r>
+      <w:proofErr w:type="spellEnd"/>
+      <w:r>
+        <w:t>': '1500', '</w:t>
+      </w:r>
+      <w:proofErr w:type="spellStart"/>
+      <w:r>
+        <w:t>aciklama</w:t>
+      </w:r>
+      <w:proofErr w:type="spellEnd"/>
+      <w:r>
+        <w:t>': 'deneme gider faturası', '</w:t>
+      </w:r>
+      <w:proofErr w:type="spellStart"/>
+      <w:r>
+        <w:t>toplam_tutar</w:t>
+      </w:r>
+      <w:proofErr w:type="spellEnd"/>
+      <w:r>
+        <w:t>': 150.0, '</w:t>
+      </w:r>
+      <w:proofErr w:type="spellStart"/>
+      <w:r>
+        <w:t>kalan_tutar</w:t>
+      </w:r>
+      <w:proofErr w:type="spellEnd"/>
+      <w:r>
+        <w:t>': 150.0, '</w:t>
+      </w:r>
+      <w:proofErr w:type="spellStart"/>
+      <w:r>
+        <w:t>silinme_bilgisi</w:t>
+      </w:r>
+      <w:proofErr w:type="spellEnd"/>
+      <w:r>
+        <w:t xml:space="preserve">': </w:t>
+      </w:r>
+      <w:proofErr w:type="spellStart"/>
+      <w:r>
+        <w:t>False</w:t>
+      </w:r>
+      <w:proofErr w:type="spellEnd"/>
+      <w:r>
+        <w:t>, '</w:t>
+      </w:r>
+      <w:proofErr w:type="spellStart"/>
+      <w:r>
+        <w:t>fatura_gorseli</w:t>
+      </w:r>
+      <w:proofErr w:type="spellEnd"/>
+      <w:r>
+        <w:t>': '/</w:t>
+      </w:r>
+      <w:proofErr w:type="spellStart"/>
+      <w:r>
+        <w:t>fatura_gorseli</w:t>
+      </w:r>
+      <w:proofErr w:type="spellEnd"/>
+      <w:r>
+        <w:t>/biadago_20240825_230125.sql', '</w:t>
+      </w:r>
+      <w:proofErr w:type="spellStart"/>
+      <w:r>
+        <w:t>kayit_tarihi</w:t>
+      </w:r>
+      <w:proofErr w:type="spellEnd"/>
+      <w:r>
+        <w:t>': '2024-08-26T20:46:06.284078Z', '</w:t>
+      </w:r>
+      <w:proofErr w:type="spellStart"/>
+      <w:r>
+        <w:t>gelir_kime_ait_oldugu</w:t>
+      </w:r>
+      <w:proofErr w:type="spellEnd"/>
+      <w:r>
+        <w:t>': 13, '</w:t>
+      </w:r>
+      <w:proofErr w:type="spellStart"/>
+      <w:r>
+        <w:t>cari_bilgisi</w:t>
+      </w:r>
+      <w:proofErr w:type="spellEnd"/>
+      <w:r>
+        <w:t>': 730, '</w:t>
+      </w:r>
+      <w:proofErr w:type="spellStart"/>
+      <w:r>
+        <w:t>gelir_kategorisii</w:t>
+      </w:r>
+      <w:proofErr w:type="spellEnd"/>
+      <w:r>
+        <w:t>': 188, '</w:t>
+      </w:r>
+      <w:proofErr w:type="spellStart"/>
+      <w:r>
+        <w:t>gelir_etiketi_sec</w:t>
+      </w:r>
+      <w:proofErr w:type="spellEnd"/>
+      <w:r>
+        <w:t>': [1801]}]}</w:t>
+      </w:r>
+    </w:p>
+    <w:p>
+      <w:pPr>
+        <w:rPr>
+          <w:rStyle w:val="hljs-punctuation"/>
+        </w:rPr>
+      </w:pPr>
+    </w:p>
+    <w:p>
+      <w:pPr>
+        <w:rPr>
+          <w:rStyle w:val="hljs-punctuation"/>
+        </w:rPr>
+      </w:pPr>
+    </w:p>
+    <w:p>
+      <w:pPr>
+        <w:rPr>
+          <w:rStyle w:val="hljs-punctuation"/>
+        </w:rPr>
+      </w:pPr>
+    </w:p>
+    <w:p>
+      <w:pPr>
+        <w:rPr>
+          <w:rStyle w:val="hljs-punctuation"/>
+        </w:rPr>
+      </w:pPr>
+    </w:p>
+    <w:p>
+      <w:pPr>
+        <w:rPr>
+          <w:rStyle w:val="hljs-punctuation"/>
+        </w:rPr>
+      </w:pPr>
+    </w:p>
+    <w:p>
+      <w:pPr>
+        <w:rPr>
+          <w:rStyle w:val="hljs-punctuation"/>
+        </w:rPr>
+      </w:pPr>
+    </w:p>
+    <w:p>
+      <w:pPr>
+        <w:rPr>
+          <w:b/>
+          <w:sz w:val="36"/>
+        </w:rPr>
+      </w:pPr>
+      <w:r>
+        <w:rPr>
+          <w:b/>
+          <w:sz w:val="36"/>
+        </w:rPr>
+        <w:lastRenderedPageBreak/>
+        <w:t xml:space="preserve">Project </w:t>
+      </w:r>
+      <w:proofErr w:type="spellStart"/>
+      <w:r>
+        <w:rPr>
+          <w:b/>
+          <w:sz w:val="36"/>
+        </w:rPr>
+        <w:t>Type</w:t>
+      </w:r>
+      <w:proofErr w:type="spellEnd"/>
+      <w:r>
+        <w:rPr>
+          <w:b/>
+          <w:sz w:val="36"/>
+        </w:rPr>
+        <w:t xml:space="preserve"> İŞLEMİ:</w:t>
+      </w:r>
+    </w:p>
+    <w:p>
+      <w:pPr>
+        <w:shd w:val="clear" w:color="auto" w:fill="1F1F1F"/>
+        <w:spacing w:line="285" w:lineRule="atLeast"/>
+        <w:rPr>
+          <w:rFonts w:ascii="Consolas" w:eastAsia="Times New Roman" w:hAnsi="Consolas" w:cs="Times New Roman"/>
+          <w:color w:val="CCCCCC"/>
+          <w:sz w:val="21"/>
+          <w:szCs w:val="21"/>
+          <w:lang w:eastAsia="tr-TR"/>
+        </w:rPr>
+      </w:pPr>
+      <w:r>
+        <w:rPr>
+          <w:b/>
+        </w:rPr>
+        <w:t>GET</w:t>
+      </w:r>
+      <w:r>
+        <w:rPr>
+          <w:b/>
+        </w:rPr>
+        <w:t xml:space="preserve"> URL</w:t>
+      </w:r>
+      <w:r>
+        <w:t xml:space="preserve">: </w:t>
+      </w:r>
+      <w:r>
+        <w:t>domain/</w:t>
+      </w:r>
+      <w:proofErr w:type="spellStart"/>
+      <w:r>
+        <w:t>biadago</w:t>
+      </w:r>
+      <w:proofErr w:type="spellEnd"/>
+      <w:r>
+        <w:t>/</w:t>
+      </w:r>
+      <w:proofErr w:type="spellStart"/>
+      <w:r>
+        <w:t>api</w:t>
+      </w:r>
+      <w:proofErr w:type="spellEnd"/>
+      <w:r>
+        <w:t>/</w:t>
+      </w:r>
+      <w:proofErr w:type="spellStart"/>
+      <w:r>
+        <w:rPr>
+          <w:rFonts w:ascii="Consolas" w:eastAsia="Times New Roman" w:hAnsi="Consolas" w:cs="Times New Roman"/>
+          <w:color w:val="CE9178"/>
+          <w:sz w:val="21"/>
+          <w:szCs w:val="21"/>
+          <w:lang w:eastAsia="tr-TR"/>
+        </w:rPr>
+        <w:t>create</w:t>
+      </w:r>
+      <w:proofErr w:type="spellEnd"/>
+      <w:r>
+        <w:rPr>
+          <w:rFonts w:ascii="Consolas" w:eastAsia="Times New Roman" w:hAnsi="Consolas" w:cs="Times New Roman"/>
+          <w:color w:val="CE9178"/>
+          <w:sz w:val="21"/>
+          <w:szCs w:val="21"/>
+          <w:lang w:eastAsia="tr-TR"/>
+        </w:rPr>
+        <w:t>/</w:t>
+      </w:r>
+      <w:proofErr w:type="spellStart"/>
+      <w:r>
+        <w:rPr>
+          <w:rFonts w:ascii="Consolas" w:eastAsia="Times New Roman" w:hAnsi="Consolas" w:cs="Times New Roman"/>
+          <w:color w:val="CE9178"/>
+          <w:sz w:val="21"/>
+          <w:szCs w:val="21"/>
+          <w:lang w:eastAsia="tr-TR"/>
+        </w:rPr>
+        <w:t>projecttype</w:t>
+      </w:r>
+      <w:proofErr w:type="spellEnd"/>
+      <w:r>
+        <w:rPr>
+          <w:rFonts w:ascii="Consolas" w:eastAsia="Times New Roman" w:hAnsi="Consolas" w:cs="Times New Roman"/>
+          <w:color w:val="CE9178"/>
+          <w:sz w:val="21"/>
+          <w:szCs w:val="21"/>
+          <w:lang w:eastAsia="tr-TR"/>
+        </w:rPr>
+        <w:t>/</w:t>
+      </w:r>
+    </w:p>
+    <w:p>
+      <w:proofErr w:type="spellStart"/>
+      <w:r>
+        <w:t>headers</w:t>
+      </w:r>
+      <w:proofErr w:type="spellEnd"/>
+      <w:r>
+        <w:t xml:space="preserve"> = { </w:t>
+      </w:r>
+      <w:r>
+        <w:rPr>
+          <w:rStyle w:val="hljs-string"/>
+        </w:rPr>
+        <w:t>'</w:t>
+      </w:r>
+      <w:proofErr w:type="spellStart"/>
+      <w:r>
+        <w:rPr>
+          <w:rStyle w:val="hljs-string"/>
+        </w:rPr>
+        <w:t>Authorization</w:t>
+      </w:r>
+      <w:proofErr w:type="spellEnd"/>
+      <w:r>
+        <w:rPr>
+          <w:rStyle w:val="hljs-string"/>
+        </w:rPr>
+        <w:t>'</w:t>
+      </w:r>
+      <w:r>
+        <w:t xml:space="preserve">: </w:t>
+      </w:r>
+      <w:proofErr w:type="spellStart"/>
+      <w:r>
+        <w:rPr>
+          <w:rStyle w:val="hljs-string"/>
+        </w:rPr>
+        <w:t>Token</w:t>
+      </w:r>
+      <w:proofErr w:type="spellEnd"/>
+      <w:r>
+        <w:rPr>
+          <w:rStyle w:val="hljs-string"/>
+        </w:rPr>
+        <w:t xml:space="preserve"> YOUR_ACCESS_TOKEN'</w:t>
+      </w:r>
+      <w:r>
+        <w:t xml:space="preserve"> } </w:t>
+      </w:r>
+    </w:p>
+    <w:p>
+      <w:proofErr w:type="spellStart"/>
+      <w:r>
+        <w:t>response</w:t>
+      </w:r>
+      <w:proofErr w:type="spellEnd"/>
+      <w:r>
+        <w:t xml:space="preserve"> = </w:t>
+      </w:r>
+      <w:proofErr w:type="spellStart"/>
+      <w:proofErr w:type="gramStart"/>
+      <w:r>
+        <w:t>requests.get</w:t>
+      </w:r>
+      <w:proofErr w:type="spellEnd"/>
+      <w:proofErr w:type="gramEnd"/>
+      <w:r>
+        <w:t>(</w:t>
+      </w:r>
+      <w:proofErr w:type="spellStart"/>
+      <w:r>
+        <w:t>url</w:t>
+      </w:r>
+      <w:proofErr w:type="spellEnd"/>
+      <w:r>
+        <w:t xml:space="preserve">, </w:t>
+      </w:r>
+      <w:proofErr w:type="spellStart"/>
+      <w:r>
+        <w:t>headers</w:t>
+      </w:r>
+      <w:proofErr w:type="spellEnd"/>
+      <w:r>
+        <w:t>=</w:t>
+      </w:r>
+      <w:proofErr w:type="spellStart"/>
+      <w:r>
+        <w:t>headers</w:t>
+      </w:r>
+      <w:proofErr w:type="spellEnd"/>
+      <w:r>
+        <w:t>)</w:t>
+      </w:r>
+    </w:p>
+    <w:p>
+      <w:pPr>
+        <w:shd w:val="clear" w:color="auto" w:fill="1F1F1F"/>
+        <w:spacing w:line="285" w:lineRule="atLeast"/>
+        <w:rPr>
+          <w:rFonts w:ascii="Consolas" w:eastAsia="Times New Roman" w:hAnsi="Consolas" w:cs="Times New Roman"/>
+          <w:color w:val="CCCCCC"/>
+          <w:sz w:val="21"/>
+          <w:szCs w:val="21"/>
+          <w:lang w:eastAsia="tr-TR"/>
+        </w:rPr>
+      </w:pPr>
+      <w:proofErr w:type="spellStart"/>
+      <w:r>
+        <w:rPr>
+          <w:b/>
+          <w:sz w:val="24"/>
+        </w:rPr>
+        <w:t>return</w:t>
+      </w:r>
+      <w:proofErr w:type="spellEnd"/>
+      <w:r>
+        <w:rPr>
+          <w:b/>
+          <w:sz w:val="24"/>
+        </w:rPr>
+        <w:t xml:space="preserve"> </w:t>
+      </w:r>
+      <w:proofErr w:type="spellStart"/>
+      <w:r>
+        <w:rPr>
+          <w:b/>
+          <w:sz w:val="24"/>
+        </w:rPr>
+        <w:t>value</w:t>
+      </w:r>
+      <w:proofErr w:type="spellEnd"/>
+      <w:r>
+        <w:rPr>
+          <w:b/>
+          <w:sz w:val="24"/>
+        </w:rPr>
+        <w:t xml:space="preserve"> :</w:t>
+      </w:r>
+      <w:r>
+        <w:t xml:space="preserve"> </w:t>
+      </w:r>
+      <w:r>
+        <w:t>{'</w:t>
+      </w:r>
+      <w:proofErr w:type="spellStart"/>
+      <w:r>
+        <w:t>santiyeler</w:t>
+      </w:r>
+      <w:proofErr w:type="spellEnd"/>
+      <w:r>
+        <w:t>': [{'</w:t>
+      </w:r>
+      <w:proofErr w:type="spellStart"/>
+      <w:r>
+        <w:t>id</w:t>
+      </w:r>
+      <w:proofErr w:type="spellEnd"/>
+      <w:r>
+        <w:t>': 4, '</w:t>
+      </w:r>
+      <w:proofErr w:type="spellStart"/>
+      <w:r>
+        <w:t>Proje_tipi_adi</w:t>
+      </w:r>
+      <w:proofErr w:type="spellEnd"/>
+      <w:r>
+        <w:t>': 'deneme test ', '</w:t>
+      </w:r>
+      <w:proofErr w:type="spellStart"/>
+      <w:r>
+        <w:t>silinme_bilgisi</w:t>
+      </w:r>
+      <w:proofErr w:type="spellEnd"/>
+      <w:r>
+        <w:t xml:space="preserve">': </w:t>
+      </w:r>
+      <w:proofErr w:type="spellStart"/>
+      <w:r>
+        <w:t>False</w:t>
+      </w:r>
+      <w:proofErr w:type="spellEnd"/>
+      <w:r>
+        <w:t>, '</w:t>
+      </w:r>
+      <w:proofErr w:type="spellStart"/>
+      <w:r>
+        <w:t>kayit_tarihi</w:t>
+      </w:r>
+      <w:proofErr w:type="spellEnd"/>
+      <w:r>
+        <w:t>': '2024-08-26T21:</w:t>
+      </w:r>
+      <w:proofErr w:type="gramStart"/>
+      <w:r>
+        <w:t>59:39</w:t>
+      </w:r>
+      <w:proofErr w:type="gramEnd"/>
+      <w:r>
+        <w:t>.371677Z', '</w:t>
+      </w:r>
+      <w:proofErr w:type="spellStart"/>
+      <w:r>
+        <w:t>durum_bilgisi</w:t>
+      </w:r>
+      <w:proofErr w:type="spellEnd"/>
+      <w:r>
+        <w:t>': True, '</w:t>
+      </w:r>
+      <w:proofErr w:type="spellStart"/>
+      <w:r>
+        <w:t>proje_ait_bilgisi</w:t>
+      </w:r>
+      <w:proofErr w:type="spellEnd"/>
+      <w:r>
+        <w:t>': 13}]}</w:t>
+      </w:r>
+    </w:p>
+    <w:p>
+      <w:pPr>
+        <w:rPr>
+          <w:rStyle w:val="hljs-punctuation"/>
+        </w:rPr>
+      </w:pPr>
+    </w:p>
+    <w:p>
+      <w:pPr>
+        <w:rPr>
+          <w:rStyle w:val="hljs-punctuation"/>
+        </w:rPr>
+      </w:pPr>
+    </w:p>
+    <w:p/>
+    <w:p>
+      <w:pPr>
+        <w:rPr>
+          <w:b/>
+          <w:sz w:val="36"/>
+        </w:rPr>
+      </w:pPr>
+      <w:r>
+        <w:rPr>
+          <w:b/>
+          <w:sz w:val="36"/>
+        </w:rPr>
+        <w:t xml:space="preserve">Project </w:t>
+      </w:r>
+      <w:proofErr w:type="spellStart"/>
+      <w:r>
+        <w:rPr>
+          <w:b/>
+          <w:sz w:val="36"/>
+        </w:rPr>
+        <w:t>Type</w:t>
+      </w:r>
+      <w:proofErr w:type="spellEnd"/>
+      <w:r>
+        <w:rPr>
+          <w:b/>
+          <w:sz w:val="36"/>
+        </w:rPr>
+        <w:t xml:space="preserve"> Ekleme</w:t>
+      </w:r>
+      <w:r>
+        <w:rPr>
+          <w:b/>
+          <w:sz w:val="36"/>
+        </w:rPr>
+        <w:t xml:space="preserve"> İŞLEMİ:</w:t>
+      </w:r>
+    </w:p>
+    <w:p>
+      <w:r>
+        <w:rPr>
+          <w:b/>
+        </w:rPr>
+        <w:t>GET</w:t>
+      </w:r>
+      <w:r>
+        <w:rPr>
+          <w:b/>
+        </w:rPr>
+        <w:t xml:space="preserve"> URL</w:t>
+      </w:r>
+      <w:r>
+        <w:t xml:space="preserve">: </w:t>
+      </w:r>
+      <w:hyperlink r:id="rId7" w:tgtFrame="_blank" w:history="1">
+        <w:r>
+          <w:rPr>
+            <w:rStyle w:val="Kpr"/>
+          </w:rPr>
+          <w:t>domain</w:t>
+        </w:r>
+        <w:r>
+          <w:rPr>
+            <w:rStyle w:val="Kpr"/>
+          </w:rPr>
+          <w:t>/</w:t>
+        </w:r>
+        <w:proofErr w:type="spellStart"/>
+        <w:r>
+          <w:rPr>
+            <w:rStyle w:val="Kpr"/>
+          </w:rPr>
+          <w:t>biadago</w:t>
+        </w:r>
+        <w:proofErr w:type="spellEnd"/>
+        <w:r>
+          <w:rPr>
+            <w:rStyle w:val="Kpr"/>
+          </w:rPr>
+          <w:t>/</w:t>
+        </w:r>
+        <w:proofErr w:type="spellStart"/>
+        <w:r>
+          <w:rPr>
+            <w:rStyle w:val="Kpr"/>
+          </w:rPr>
+          <w:t>api</w:t>
+        </w:r>
+        <w:proofErr w:type="spellEnd"/>
+        <w:r>
+          <w:rPr>
+            <w:rStyle w:val="Kpr"/>
+          </w:rPr>
+          <w:t>/</w:t>
+        </w:r>
+        <w:proofErr w:type="spellStart"/>
+        <w:r>
+          <w:rPr>
+            <w:rFonts w:ascii="Consolas" w:eastAsia="Times New Roman" w:hAnsi="Consolas" w:cs="Times New Roman"/>
+            <w:color w:val="CE9178"/>
+            <w:sz w:val="21"/>
+            <w:szCs w:val="21"/>
+            <w:lang w:eastAsia="tr-TR"/>
+          </w:rPr>
+          <w:t>projecttypeadd</w:t>
+        </w:r>
+        <w:proofErr w:type="spellEnd"/>
+        <w:r>
+          <w:rPr>
+            <w:rStyle w:val="Kpr"/>
+          </w:rPr>
+          <w:t xml:space="preserve"> </w:t>
         </w:r>
         <w:r>
           <w:rPr>
@@ -458,6 +1637,2172 @@
         <w:t xml:space="preserve"> </w:t>
       </w:r>
     </w:p>
+    <w:p>
+      <w:pPr>
+        <w:shd w:val="clear" w:color="auto" w:fill="1F1F1F"/>
+        <w:spacing w:line="285" w:lineRule="atLeast"/>
+        <w:rPr>
+          <w:rFonts w:ascii="Consolas" w:hAnsi="Consolas"/>
+          <w:color w:val="CCCCCC"/>
+          <w:sz w:val="21"/>
+          <w:szCs w:val="21"/>
+        </w:rPr>
+      </w:pPr>
+      <w:proofErr w:type="spellStart"/>
+      <w:r>
+        <w:rPr>
+          <w:rFonts w:ascii="Consolas" w:hAnsi="Consolas"/>
+          <w:color w:val="C586C0"/>
+          <w:sz w:val="21"/>
+          <w:szCs w:val="21"/>
+        </w:rPr>
+        <w:t>import</w:t>
+      </w:r>
+      <w:proofErr w:type="spellEnd"/>
+      <w:r>
+        <w:rPr>
+          <w:rFonts w:ascii="Consolas" w:hAnsi="Consolas"/>
+          <w:color w:val="CCCCCC"/>
+          <w:sz w:val="21"/>
+          <w:szCs w:val="21"/>
+        </w:rPr>
+        <w:t xml:space="preserve"> </w:t>
+      </w:r>
+      <w:proofErr w:type="spellStart"/>
+      <w:r>
+        <w:rPr>
+          <w:rFonts w:ascii="Consolas" w:hAnsi="Consolas"/>
+          <w:color w:val="4EC9B0"/>
+          <w:sz w:val="21"/>
+          <w:szCs w:val="21"/>
+        </w:rPr>
+        <w:t>requests</w:t>
+      </w:r>
+      <w:proofErr w:type="spellEnd"/>
+    </w:p>
+    <w:p>
+      <w:pPr>
+        <w:shd w:val="clear" w:color="auto" w:fill="1F1F1F"/>
+        <w:spacing w:line="285" w:lineRule="atLeast"/>
+        <w:rPr>
+          <w:rFonts w:ascii="Consolas" w:hAnsi="Consolas"/>
+          <w:color w:val="CCCCCC"/>
+          <w:sz w:val="21"/>
+          <w:szCs w:val="21"/>
+        </w:rPr>
+      </w:pPr>
+    </w:p>
+    <w:p>
+      <w:pPr>
+        <w:shd w:val="clear" w:color="auto" w:fill="1F1F1F"/>
+        <w:spacing w:line="285" w:lineRule="atLeast"/>
+        <w:rPr>
+          <w:rFonts w:ascii="Consolas" w:hAnsi="Consolas"/>
+          <w:color w:val="CCCCCC"/>
+          <w:sz w:val="21"/>
+          <w:szCs w:val="21"/>
+        </w:rPr>
+      </w:pPr>
+      <w:r>
+        <w:rPr>
+          <w:rFonts w:ascii="Consolas" w:hAnsi="Consolas"/>
+          <w:color w:val="6A9955"/>
+          <w:sz w:val="21"/>
+          <w:szCs w:val="21"/>
+        </w:rPr>
+        <w:t xml:space="preserve"># CSRF </w:t>
+      </w:r>
+      <w:proofErr w:type="spellStart"/>
+      <w:r>
+        <w:rPr>
+          <w:rFonts w:ascii="Consolas" w:hAnsi="Consolas"/>
+          <w:color w:val="6A9955"/>
+          <w:sz w:val="21"/>
+          <w:szCs w:val="21"/>
+        </w:rPr>
+        <w:t>token'ını</w:t>
+      </w:r>
+      <w:proofErr w:type="spellEnd"/>
+      <w:r>
+        <w:rPr>
+          <w:rFonts w:ascii="Consolas" w:hAnsi="Consolas"/>
+          <w:color w:val="6A9955"/>
+          <w:sz w:val="21"/>
+          <w:szCs w:val="21"/>
+        </w:rPr>
+        <w:t xml:space="preserve"> al</w:t>
+      </w:r>
+    </w:p>
+    <w:p>
+      <w:pPr>
+        <w:shd w:val="clear" w:color="auto" w:fill="1F1F1F"/>
+        <w:spacing w:line="285" w:lineRule="atLeast"/>
+        <w:rPr>
+          <w:rFonts w:ascii="Consolas" w:hAnsi="Consolas"/>
+          <w:color w:val="CCCCCC"/>
+          <w:sz w:val="21"/>
+          <w:szCs w:val="21"/>
+        </w:rPr>
+      </w:pPr>
+      <w:proofErr w:type="spellStart"/>
+      <w:r>
+        <w:rPr>
+          <w:rFonts w:ascii="Consolas" w:hAnsi="Consolas"/>
+          <w:color w:val="9CDCFE"/>
+          <w:sz w:val="21"/>
+          <w:szCs w:val="21"/>
+        </w:rPr>
+        <w:t>token_response</w:t>
+      </w:r>
+      <w:proofErr w:type="spellEnd"/>
+      <w:r>
+        <w:rPr>
+          <w:rFonts w:ascii="Consolas" w:hAnsi="Consolas"/>
+          <w:color w:val="CCCCCC"/>
+          <w:sz w:val="21"/>
+          <w:szCs w:val="21"/>
+        </w:rPr>
+        <w:t xml:space="preserve"> </w:t>
+      </w:r>
+      <w:r>
+        <w:rPr>
+          <w:rFonts w:ascii="Consolas" w:hAnsi="Consolas"/>
+          <w:color w:val="D4D4D4"/>
+          <w:sz w:val="21"/>
+          <w:szCs w:val="21"/>
+        </w:rPr>
+        <w:t>=</w:t>
+      </w:r>
+      <w:r>
+        <w:rPr>
+          <w:rFonts w:ascii="Consolas" w:hAnsi="Consolas"/>
+          <w:color w:val="CCCCCC"/>
+          <w:sz w:val="21"/>
+          <w:szCs w:val="21"/>
+        </w:rPr>
+        <w:t xml:space="preserve"> </w:t>
+      </w:r>
+      <w:proofErr w:type="spellStart"/>
+      <w:r>
+        <w:rPr>
+          <w:rFonts w:ascii="Consolas" w:hAnsi="Consolas"/>
+          <w:color w:val="4EC9B0"/>
+          <w:sz w:val="21"/>
+          <w:szCs w:val="21"/>
+        </w:rPr>
+        <w:t>requests</w:t>
+      </w:r>
+      <w:r>
+        <w:rPr>
+          <w:rFonts w:ascii="Consolas" w:hAnsi="Consolas"/>
+          <w:color w:val="CCCCCC"/>
+          <w:sz w:val="21"/>
+          <w:szCs w:val="21"/>
+        </w:rPr>
+        <w:t>.</w:t>
+      </w:r>
+      <w:r>
+        <w:rPr>
+          <w:rFonts w:ascii="Consolas" w:hAnsi="Consolas"/>
+          <w:color w:val="DCDCAA"/>
+          <w:sz w:val="21"/>
+          <w:szCs w:val="21"/>
+        </w:rPr>
+        <w:t>get</w:t>
+      </w:r>
+      <w:proofErr w:type="spellEnd"/>
+      <w:r>
+        <w:rPr>
+          <w:rFonts w:ascii="Consolas" w:hAnsi="Consolas"/>
+          <w:color w:val="CCCCCC"/>
+          <w:sz w:val="21"/>
+          <w:szCs w:val="21"/>
+        </w:rPr>
+        <w:t>(</w:t>
+      </w:r>
+      <w:r>
+        <w:rPr>
+          <w:rFonts w:ascii="Consolas" w:hAnsi="Consolas"/>
+          <w:color w:val="CE9178"/>
+          <w:sz w:val="21"/>
+          <w:szCs w:val="21"/>
+        </w:rPr>
+        <w:t>"http://localhost:8000/</w:t>
+      </w:r>
+      <w:proofErr w:type="spellStart"/>
+      <w:r>
+        <w:rPr>
+          <w:rFonts w:ascii="Consolas" w:hAnsi="Consolas"/>
+          <w:color w:val="CE9178"/>
+          <w:sz w:val="21"/>
+          <w:szCs w:val="21"/>
+        </w:rPr>
+        <w:t>get-csrf-token</w:t>
+      </w:r>
+      <w:proofErr w:type="spellEnd"/>
+      <w:r>
+        <w:rPr>
+          <w:rFonts w:ascii="Consolas" w:hAnsi="Consolas"/>
+          <w:color w:val="CE9178"/>
+          <w:sz w:val="21"/>
+          <w:szCs w:val="21"/>
+        </w:rPr>
+        <w:t>/"</w:t>
+      </w:r>
+      <w:r>
+        <w:rPr>
+          <w:rFonts w:ascii="Consolas" w:hAnsi="Consolas"/>
+          <w:color w:val="CCCCCC"/>
+          <w:sz w:val="21"/>
+          <w:szCs w:val="21"/>
+        </w:rPr>
+        <w:t>)</w:t>
+      </w:r>
+    </w:p>
+    <w:p>
+      <w:pPr>
+        <w:shd w:val="clear" w:color="auto" w:fill="1F1F1F"/>
+        <w:spacing w:line="285" w:lineRule="atLeast"/>
+        <w:rPr>
+          <w:rFonts w:ascii="Consolas" w:hAnsi="Consolas"/>
+          <w:color w:val="CCCCCC"/>
+          <w:sz w:val="21"/>
+          <w:szCs w:val="21"/>
+        </w:rPr>
+      </w:pPr>
+      <w:proofErr w:type="spellStart"/>
+      <w:r>
+        <w:rPr>
+          <w:rFonts w:ascii="Consolas" w:hAnsi="Consolas"/>
+          <w:color w:val="9CDCFE"/>
+          <w:sz w:val="21"/>
+          <w:szCs w:val="21"/>
+        </w:rPr>
+        <w:t>csrf_token</w:t>
+      </w:r>
+      <w:proofErr w:type="spellEnd"/>
+      <w:r>
+        <w:rPr>
+          <w:rFonts w:ascii="Consolas" w:hAnsi="Consolas"/>
+          <w:color w:val="CCCCCC"/>
+          <w:sz w:val="21"/>
+          <w:szCs w:val="21"/>
+        </w:rPr>
+        <w:t xml:space="preserve"> </w:t>
+      </w:r>
+      <w:r>
+        <w:rPr>
+          <w:rFonts w:ascii="Consolas" w:hAnsi="Consolas"/>
+          <w:color w:val="D4D4D4"/>
+          <w:sz w:val="21"/>
+          <w:szCs w:val="21"/>
+        </w:rPr>
+        <w:t>=</w:t>
+      </w:r>
+      <w:r>
+        <w:rPr>
+          <w:rFonts w:ascii="Consolas" w:hAnsi="Consolas"/>
+          <w:color w:val="CCCCCC"/>
+          <w:sz w:val="21"/>
+          <w:szCs w:val="21"/>
+        </w:rPr>
+        <w:t xml:space="preserve"> </w:t>
+      </w:r>
+      <w:proofErr w:type="spellStart"/>
+      <w:r>
+        <w:rPr>
+          <w:rFonts w:ascii="Consolas" w:hAnsi="Consolas"/>
+          <w:color w:val="9CDCFE"/>
+          <w:sz w:val="21"/>
+          <w:szCs w:val="21"/>
+        </w:rPr>
+        <w:t>token_</w:t>
+      </w:r>
+      <w:proofErr w:type="gramStart"/>
+      <w:r>
+        <w:rPr>
+          <w:rFonts w:ascii="Consolas" w:hAnsi="Consolas"/>
+          <w:color w:val="9CDCFE"/>
+          <w:sz w:val="21"/>
+          <w:szCs w:val="21"/>
+        </w:rPr>
+        <w:t>response</w:t>
+      </w:r>
+      <w:r>
+        <w:rPr>
+          <w:rFonts w:ascii="Consolas" w:hAnsi="Consolas"/>
+          <w:color w:val="CCCCCC"/>
+          <w:sz w:val="21"/>
+          <w:szCs w:val="21"/>
+        </w:rPr>
+        <w:t>.</w:t>
+      </w:r>
+      <w:r>
+        <w:rPr>
+          <w:rFonts w:ascii="Consolas" w:hAnsi="Consolas"/>
+          <w:color w:val="DCDCAA"/>
+          <w:sz w:val="21"/>
+          <w:szCs w:val="21"/>
+        </w:rPr>
+        <w:t>json</w:t>
+      </w:r>
+      <w:proofErr w:type="spellEnd"/>
+      <w:proofErr w:type="gramEnd"/>
+      <w:r>
+        <w:rPr>
+          <w:rFonts w:ascii="Consolas" w:hAnsi="Consolas"/>
+          <w:color w:val="CCCCCC"/>
+          <w:sz w:val="21"/>
+          <w:szCs w:val="21"/>
+        </w:rPr>
+        <w:t>().</w:t>
+      </w:r>
+      <w:proofErr w:type="spellStart"/>
+      <w:r>
+        <w:rPr>
+          <w:rFonts w:ascii="Consolas" w:hAnsi="Consolas"/>
+          <w:color w:val="CCCCCC"/>
+          <w:sz w:val="21"/>
+          <w:szCs w:val="21"/>
+        </w:rPr>
+        <w:t>get</w:t>
+      </w:r>
+      <w:proofErr w:type="spellEnd"/>
+      <w:r>
+        <w:rPr>
+          <w:rFonts w:ascii="Consolas" w:hAnsi="Consolas"/>
+          <w:color w:val="CCCCCC"/>
+          <w:sz w:val="21"/>
+          <w:szCs w:val="21"/>
+        </w:rPr>
+        <w:t>(</w:t>
+      </w:r>
+      <w:r>
+        <w:rPr>
+          <w:rFonts w:ascii="Consolas" w:hAnsi="Consolas"/>
+          <w:color w:val="CE9178"/>
+          <w:sz w:val="21"/>
+          <w:szCs w:val="21"/>
+        </w:rPr>
+        <w:t>'</w:t>
+      </w:r>
+      <w:proofErr w:type="spellStart"/>
+      <w:r>
+        <w:rPr>
+          <w:rFonts w:ascii="Consolas" w:hAnsi="Consolas"/>
+          <w:color w:val="CE9178"/>
+          <w:sz w:val="21"/>
+          <w:szCs w:val="21"/>
+        </w:rPr>
+        <w:t>csrfToken</w:t>
+      </w:r>
+      <w:proofErr w:type="spellEnd"/>
+      <w:r>
+        <w:rPr>
+          <w:rFonts w:ascii="Consolas" w:hAnsi="Consolas"/>
+          <w:color w:val="CE9178"/>
+          <w:sz w:val="21"/>
+          <w:szCs w:val="21"/>
+        </w:rPr>
+        <w:t>'</w:t>
+      </w:r>
+      <w:r>
+        <w:rPr>
+          <w:rFonts w:ascii="Consolas" w:hAnsi="Consolas"/>
+          <w:color w:val="CCCCCC"/>
+          <w:sz w:val="21"/>
+          <w:szCs w:val="21"/>
+        </w:rPr>
+        <w:t>)</w:t>
+      </w:r>
+    </w:p>
+    <w:p>
+      <w:pPr>
+        <w:shd w:val="clear" w:color="auto" w:fill="1F1F1F"/>
+        <w:spacing w:line="285" w:lineRule="atLeast"/>
+        <w:rPr>
+          <w:rFonts w:ascii="Consolas" w:hAnsi="Consolas"/>
+          <w:color w:val="CCCCCC"/>
+          <w:sz w:val="21"/>
+          <w:szCs w:val="21"/>
+        </w:rPr>
+      </w:pPr>
+    </w:p>
+    <w:p>
+      <w:pPr>
+        <w:shd w:val="clear" w:color="auto" w:fill="1F1F1F"/>
+        <w:spacing w:line="285" w:lineRule="atLeast"/>
+        <w:rPr>
+          <w:rFonts w:ascii="Consolas" w:hAnsi="Consolas"/>
+          <w:color w:val="CCCCCC"/>
+          <w:sz w:val="21"/>
+          <w:szCs w:val="21"/>
+        </w:rPr>
+      </w:pPr>
+      <w:r>
+        <w:rPr>
+          <w:rFonts w:ascii="Consolas" w:hAnsi="Consolas"/>
+          <w:color w:val="6A9955"/>
+          <w:sz w:val="21"/>
+          <w:szCs w:val="21"/>
+        </w:rPr>
+        <w:t># API URL'si</w:t>
+      </w:r>
+    </w:p>
+    <w:p>
+      <w:pPr>
+        <w:shd w:val="clear" w:color="auto" w:fill="1F1F1F"/>
+        <w:spacing w:line="285" w:lineRule="atLeast"/>
+        <w:rPr>
+          <w:rFonts w:ascii="Consolas" w:eastAsia="Times New Roman" w:hAnsi="Consolas" w:cs="Times New Roman"/>
+          <w:color w:val="CCCCCC"/>
+          <w:sz w:val="21"/>
+          <w:szCs w:val="21"/>
+          <w:lang w:eastAsia="tr-TR"/>
+        </w:rPr>
+      </w:pPr>
+      <w:proofErr w:type="spellStart"/>
+      <w:r>
+        <w:rPr>
+          <w:rFonts w:ascii="Consolas" w:hAnsi="Consolas"/>
+          <w:color w:val="9CDCFE"/>
+          <w:sz w:val="21"/>
+          <w:szCs w:val="21"/>
+        </w:rPr>
+        <w:t>url</w:t>
+      </w:r>
+      <w:proofErr w:type="spellEnd"/>
+      <w:r>
+        <w:rPr>
+          <w:rFonts w:ascii="Consolas" w:hAnsi="Consolas"/>
+          <w:color w:val="CCCCCC"/>
+          <w:sz w:val="21"/>
+          <w:szCs w:val="21"/>
+        </w:rPr>
+        <w:t xml:space="preserve"> </w:t>
+      </w:r>
+      <w:r>
+        <w:rPr>
+          <w:rFonts w:ascii="Consolas" w:hAnsi="Consolas"/>
+          <w:color w:val="D4D4D4"/>
+          <w:sz w:val="21"/>
+          <w:szCs w:val="21"/>
+        </w:rPr>
+        <w:t>=</w:t>
+      </w:r>
+      <w:r>
+        <w:rPr>
+          <w:rFonts w:ascii="Consolas" w:hAnsi="Consolas"/>
+          <w:color w:val="CCCCCC"/>
+          <w:sz w:val="21"/>
+          <w:szCs w:val="21"/>
+        </w:rPr>
+        <w:t xml:space="preserve"> </w:t>
+      </w:r>
+      <w:r>
+        <w:rPr>
+          <w:rFonts w:ascii="Consolas" w:hAnsi="Consolas"/>
+          <w:color w:val="CE9178"/>
+          <w:sz w:val="21"/>
+          <w:szCs w:val="21"/>
+        </w:rPr>
+        <w:t>"http://localhost:8000/</w:t>
+      </w:r>
+      <w:proofErr w:type="spellStart"/>
+      <w:r>
+        <w:rPr>
+          <w:rFonts w:ascii="Consolas" w:hAnsi="Consolas"/>
+          <w:color w:val="CE9178"/>
+          <w:sz w:val="21"/>
+          <w:szCs w:val="21"/>
+        </w:rPr>
+        <w:t>biadago</w:t>
+      </w:r>
+      <w:proofErr w:type="spellEnd"/>
+      <w:r>
+        <w:rPr>
+          <w:rFonts w:ascii="Consolas" w:hAnsi="Consolas"/>
+          <w:color w:val="CE9178"/>
+          <w:sz w:val="21"/>
+          <w:szCs w:val="21"/>
+        </w:rPr>
+        <w:t>/</w:t>
+      </w:r>
+      <w:proofErr w:type="spellStart"/>
+      <w:r>
+        <w:rPr>
+          <w:rFonts w:ascii="Consolas" w:hAnsi="Consolas"/>
+          <w:color w:val="CE9178"/>
+          <w:sz w:val="21"/>
+          <w:szCs w:val="21"/>
+        </w:rPr>
+        <w:t>api</w:t>
+      </w:r>
+      <w:proofErr w:type="spellEnd"/>
+      <w:r>
+        <w:rPr>
+          <w:rFonts w:ascii="Consolas" w:hAnsi="Consolas"/>
+          <w:color w:val="CE9178"/>
+          <w:sz w:val="21"/>
+          <w:szCs w:val="21"/>
+        </w:rPr>
+        <w:t>/</w:t>
+      </w:r>
+      <w:proofErr w:type="spellStart"/>
+      <w:r>
+        <w:rPr>
+          <w:rFonts w:ascii="Consolas" w:eastAsia="Times New Roman" w:hAnsi="Consolas" w:cs="Times New Roman"/>
+          <w:color w:val="CE9178"/>
+          <w:sz w:val="21"/>
+          <w:szCs w:val="21"/>
+          <w:lang w:eastAsia="tr-TR"/>
+        </w:rPr>
+        <w:t>create</w:t>
+      </w:r>
+      <w:proofErr w:type="spellEnd"/>
+      <w:r>
+        <w:rPr>
+          <w:rFonts w:ascii="Consolas" w:eastAsia="Times New Roman" w:hAnsi="Consolas" w:cs="Times New Roman"/>
+          <w:color w:val="CE9178"/>
+          <w:sz w:val="21"/>
+          <w:szCs w:val="21"/>
+          <w:lang w:eastAsia="tr-TR"/>
+        </w:rPr>
+        <w:t>/</w:t>
+      </w:r>
+      <w:proofErr w:type="spellStart"/>
+      <w:r>
+        <w:rPr>
+          <w:rFonts w:ascii="Consolas" w:eastAsia="Times New Roman" w:hAnsi="Consolas" w:cs="Times New Roman"/>
+          <w:color w:val="CE9178"/>
+          <w:sz w:val="21"/>
+          <w:szCs w:val="21"/>
+          <w:lang w:eastAsia="tr-TR"/>
+        </w:rPr>
+        <w:t>projecttype</w:t>
+      </w:r>
+      <w:proofErr w:type="spellEnd"/>
+      <w:r>
+        <w:rPr>
+          <w:rFonts w:ascii="Consolas" w:eastAsia="Times New Roman" w:hAnsi="Consolas" w:cs="Times New Roman"/>
+          <w:color w:val="CE9178"/>
+          <w:sz w:val="21"/>
+          <w:szCs w:val="21"/>
+          <w:lang w:eastAsia="tr-TR"/>
+        </w:rPr>
+        <w:t>/</w:t>
+      </w:r>
+      <w:r>
+        <w:rPr>
+          <w:rFonts w:ascii="Consolas" w:eastAsia="Times New Roman" w:hAnsi="Consolas" w:cs="Times New Roman"/>
+          <w:color w:val="CE9178"/>
+          <w:sz w:val="21"/>
+          <w:szCs w:val="21"/>
+          <w:lang w:eastAsia="tr-TR"/>
+        </w:rPr>
+        <w:t>”</w:t>
+      </w:r>
+      <w:bookmarkStart w:id="0" w:name="_GoBack"/>
+      <w:bookmarkEnd w:id="0"/>
+    </w:p>
+    <w:p>
+      <w:pPr>
+        <w:shd w:val="clear" w:color="auto" w:fill="1F1F1F"/>
+        <w:spacing w:line="285" w:lineRule="atLeast"/>
+        <w:rPr>
+          <w:rFonts w:ascii="Consolas" w:hAnsi="Consolas"/>
+          <w:color w:val="CCCCCC"/>
+          <w:sz w:val="21"/>
+          <w:szCs w:val="21"/>
+        </w:rPr>
+      </w:pPr>
+    </w:p>
+    <w:p>
+      <w:pPr>
+        <w:shd w:val="clear" w:color="auto" w:fill="1F1F1F"/>
+        <w:spacing w:line="285" w:lineRule="atLeast"/>
+        <w:rPr>
+          <w:rFonts w:ascii="Consolas" w:hAnsi="Consolas"/>
+          <w:color w:val="CCCCCC"/>
+          <w:sz w:val="21"/>
+          <w:szCs w:val="21"/>
+        </w:rPr>
+      </w:pPr>
+    </w:p>
+    <w:p>
+      <w:pPr>
+        <w:shd w:val="clear" w:color="auto" w:fill="1F1F1F"/>
+        <w:spacing w:line="285" w:lineRule="atLeast"/>
+        <w:rPr>
+          <w:rFonts w:ascii="Consolas" w:hAnsi="Consolas"/>
+          <w:color w:val="CCCCCC"/>
+          <w:sz w:val="21"/>
+          <w:szCs w:val="21"/>
+        </w:rPr>
+      </w:pPr>
+      <w:r>
+        <w:rPr>
+          <w:rFonts w:ascii="Consolas" w:hAnsi="Consolas"/>
+          <w:color w:val="6A9955"/>
+          <w:sz w:val="21"/>
+          <w:szCs w:val="21"/>
+        </w:rPr>
+        <w:t># Gönderilecek veriler</w:t>
+      </w:r>
+    </w:p>
+    <w:p>
+      <w:pPr>
+        <w:shd w:val="clear" w:color="auto" w:fill="1F1F1F"/>
+        <w:spacing w:line="285" w:lineRule="atLeast"/>
+        <w:rPr>
+          <w:rFonts w:ascii="Consolas" w:hAnsi="Consolas"/>
+          <w:color w:val="CCCCCC"/>
+          <w:sz w:val="21"/>
+          <w:szCs w:val="21"/>
+        </w:rPr>
+      </w:pPr>
+      <w:proofErr w:type="gramStart"/>
+      <w:r>
+        <w:rPr>
+          <w:rFonts w:ascii="Consolas" w:hAnsi="Consolas"/>
+          <w:color w:val="9CDCFE"/>
+          <w:sz w:val="21"/>
+          <w:szCs w:val="21"/>
+        </w:rPr>
+        <w:t>data</w:t>
+      </w:r>
+      <w:proofErr w:type="gramEnd"/>
+      <w:r>
+        <w:rPr>
+          <w:rFonts w:ascii="Consolas" w:hAnsi="Consolas"/>
+          <w:color w:val="CCCCCC"/>
+          <w:sz w:val="21"/>
+          <w:szCs w:val="21"/>
+        </w:rPr>
+        <w:t xml:space="preserve"> </w:t>
+      </w:r>
+      <w:r>
+        <w:rPr>
+          <w:rFonts w:ascii="Consolas" w:hAnsi="Consolas"/>
+          <w:color w:val="D4D4D4"/>
+          <w:sz w:val="21"/>
+          <w:szCs w:val="21"/>
+        </w:rPr>
+        <w:t>=</w:t>
+      </w:r>
+      <w:r>
+        <w:rPr>
+          <w:rFonts w:ascii="Consolas" w:hAnsi="Consolas"/>
+          <w:color w:val="CCCCCC"/>
+          <w:sz w:val="21"/>
+          <w:szCs w:val="21"/>
+        </w:rPr>
+        <w:t xml:space="preserve"> {</w:t>
+      </w:r>
+    </w:p>
+    <w:p>
+      <w:pPr>
+        <w:shd w:val="clear" w:color="auto" w:fill="1F1F1F"/>
+        <w:spacing w:line="285" w:lineRule="atLeast"/>
+        <w:rPr>
+          <w:rFonts w:ascii="Consolas" w:hAnsi="Consolas"/>
+          <w:color w:val="CCCCCC"/>
+          <w:sz w:val="21"/>
+          <w:szCs w:val="21"/>
+        </w:rPr>
+      </w:pPr>
+      <w:r>
+        <w:rPr>
+          <w:rFonts w:ascii="Consolas" w:hAnsi="Consolas"/>
+          <w:color w:val="CCCCCC"/>
+          <w:sz w:val="21"/>
+          <w:szCs w:val="21"/>
+        </w:rPr>
+        <w:t xml:space="preserve">    </w:t>
+      </w:r>
+      <w:r>
+        <w:rPr>
+          <w:rFonts w:ascii="Consolas" w:hAnsi="Consolas"/>
+          <w:color w:val="CE9178"/>
+          <w:sz w:val="21"/>
+          <w:szCs w:val="21"/>
+        </w:rPr>
+        <w:t>"</w:t>
+      </w:r>
+      <w:proofErr w:type="spellStart"/>
+      <w:r>
+        <w:rPr>
+          <w:rFonts w:ascii="Consolas" w:hAnsi="Consolas"/>
+          <w:color w:val="CE9178"/>
+          <w:sz w:val="21"/>
+          <w:szCs w:val="21"/>
+        </w:rPr>
+        <w:t>yetkili_adi</w:t>
+      </w:r>
+      <w:proofErr w:type="spellEnd"/>
+      <w:r>
+        <w:rPr>
+          <w:rFonts w:ascii="Consolas" w:hAnsi="Consolas"/>
+          <w:color w:val="CE9178"/>
+          <w:sz w:val="21"/>
+          <w:szCs w:val="21"/>
+        </w:rPr>
+        <w:t>"</w:t>
+      </w:r>
+      <w:r>
+        <w:rPr>
+          <w:rFonts w:ascii="Consolas" w:hAnsi="Consolas"/>
+          <w:color w:val="CCCCCC"/>
+          <w:sz w:val="21"/>
+          <w:szCs w:val="21"/>
+        </w:rPr>
+        <w:t xml:space="preserve">: </w:t>
+      </w:r>
+      <w:r>
+        <w:rPr>
+          <w:rFonts w:ascii="Consolas" w:hAnsi="Consolas"/>
+          <w:color w:val="CE9178"/>
+          <w:sz w:val="21"/>
+          <w:szCs w:val="21"/>
+        </w:rPr>
+        <w:t xml:space="preserve">"New Project </w:t>
+      </w:r>
+      <w:proofErr w:type="spellStart"/>
+      <w:r>
+        <w:rPr>
+          <w:rFonts w:ascii="Consolas" w:hAnsi="Consolas"/>
+          <w:color w:val="CE9178"/>
+          <w:sz w:val="21"/>
+          <w:szCs w:val="21"/>
+        </w:rPr>
+        <w:t>Type</w:t>
+      </w:r>
+      <w:proofErr w:type="spellEnd"/>
+      <w:r>
+        <w:rPr>
+          <w:rFonts w:ascii="Consolas" w:hAnsi="Consolas"/>
+          <w:color w:val="CE9178"/>
+          <w:sz w:val="21"/>
+          <w:szCs w:val="21"/>
+        </w:rPr>
+        <w:t>"</w:t>
+      </w:r>
+    </w:p>
+    <w:p>
+      <w:pPr>
+        <w:shd w:val="clear" w:color="auto" w:fill="1F1F1F"/>
+        <w:spacing w:line="285" w:lineRule="atLeast"/>
+        <w:rPr>
+          <w:rFonts w:ascii="Consolas" w:hAnsi="Consolas"/>
+          <w:color w:val="CCCCCC"/>
+          <w:sz w:val="21"/>
+          <w:szCs w:val="21"/>
+        </w:rPr>
+      </w:pPr>
+      <w:proofErr w:type="gramStart"/>
+      <w:r>
+        <w:rPr>
+          <w:rFonts w:ascii="Consolas" w:hAnsi="Consolas"/>
+          <w:color w:val="CCCCCC"/>
+          <w:sz w:val="21"/>
+          <w:szCs w:val="21"/>
+        </w:rPr>
+        <w:t>}</w:t>
+      </w:r>
+      <w:proofErr w:type="gramEnd"/>
+    </w:p>
+    <w:p>
+      <w:pPr>
+        <w:shd w:val="clear" w:color="auto" w:fill="1F1F1F"/>
+        <w:spacing w:line="285" w:lineRule="atLeast"/>
+        <w:rPr>
+          <w:rFonts w:ascii="Consolas" w:hAnsi="Consolas"/>
+          <w:color w:val="CCCCCC"/>
+          <w:sz w:val="21"/>
+          <w:szCs w:val="21"/>
+        </w:rPr>
+      </w:pPr>
+    </w:p>
+    <w:p>
+      <w:pPr>
+        <w:shd w:val="clear" w:color="auto" w:fill="1F1F1F"/>
+        <w:spacing w:line="285" w:lineRule="atLeast"/>
+        <w:rPr>
+          <w:rFonts w:ascii="Consolas" w:hAnsi="Consolas"/>
+          <w:color w:val="CCCCCC"/>
+          <w:sz w:val="21"/>
+          <w:szCs w:val="21"/>
+        </w:rPr>
+      </w:pPr>
+      <w:r>
+        <w:rPr>
+          <w:rFonts w:ascii="Consolas" w:hAnsi="Consolas"/>
+          <w:color w:val="6A9955"/>
+          <w:sz w:val="21"/>
+          <w:szCs w:val="21"/>
+        </w:rPr>
+        <w:t xml:space="preserve"># </w:t>
+      </w:r>
+      <w:proofErr w:type="spellStart"/>
+      <w:r>
+        <w:rPr>
+          <w:rFonts w:ascii="Consolas" w:hAnsi="Consolas"/>
+          <w:color w:val="6A9955"/>
+          <w:sz w:val="21"/>
+          <w:szCs w:val="21"/>
+        </w:rPr>
+        <w:t>Header</w:t>
+      </w:r>
+      <w:proofErr w:type="spellEnd"/>
+      <w:r>
+        <w:rPr>
+          <w:rFonts w:ascii="Consolas" w:hAnsi="Consolas"/>
+          <w:color w:val="6A9955"/>
+          <w:sz w:val="21"/>
+          <w:szCs w:val="21"/>
+        </w:rPr>
+        <w:t xml:space="preserve"> bilgisi</w:t>
+      </w:r>
+    </w:p>
+    <w:p>
+      <w:pPr>
+        <w:shd w:val="clear" w:color="auto" w:fill="1F1F1F"/>
+        <w:spacing w:line="285" w:lineRule="atLeast"/>
+        <w:rPr>
+          <w:rFonts w:ascii="Consolas" w:hAnsi="Consolas"/>
+          <w:color w:val="CCCCCC"/>
+          <w:sz w:val="21"/>
+          <w:szCs w:val="21"/>
+        </w:rPr>
+      </w:pPr>
+      <w:proofErr w:type="spellStart"/>
+      <w:r>
+        <w:rPr>
+          <w:rFonts w:ascii="Consolas" w:hAnsi="Consolas"/>
+          <w:color w:val="9CDCFE"/>
+          <w:sz w:val="21"/>
+          <w:szCs w:val="21"/>
+        </w:rPr>
+        <w:t>headers</w:t>
+      </w:r>
+      <w:proofErr w:type="spellEnd"/>
+      <w:r>
+        <w:rPr>
+          <w:rFonts w:ascii="Consolas" w:hAnsi="Consolas"/>
+          <w:color w:val="CCCCCC"/>
+          <w:sz w:val="21"/>
+          <w:szCs w:val="21"/>
+        </w:rPr>
+        <w:t xml:space="preserve"> </w:t>
+      </w:r>
+      <w:r>
+        <w:rPr>
+          <w:rFonts w:ascii="Consolas" w:hAnsi="Consolas"/>
+          <w:color w:val="D4D4D4"/>
+          <w:sz w:val="21"/>
+          <w:szCs w:val="21"/>
+        </w:rPr>
+        <w:t>=</w:t>
+      </w:r>
+      <w:r>
+        <w:rPr>
+          <w:rFonts w:ascii="Consolas" w:hAnsi="Consolas"/>
+          <w:color w:val="CCCCCC"/>
+          <w:sz w:val="21"/>
+          <w:szCs w:val="21"/>
+        </w:rPr>
+        <w:t xml:space="preserve"> </w:t>
+      </w:r>
+      <w:proofErr w:type="gramStart"/>
+      <w:r>
+        <w:rPr>
+          <w:rFonts w:ascii="Consolas" w:hAnsi="Consolas"/>
+          <w:color w:val="CCCCCC"/>
+          <w:sz w:val="21"/>
+          <w:szCs w:val="21"/>
+        </w:rPr>
+        <w:t>{</w:t>
+      </w:r>
+      <w:proofErr w:type="gramEnd"/>
+    </w:p>
+    <w:p>
+      <w:pPr>
+        <w:shd w:val="clear" w:color="auto" w:fill="1F1F1F"/>
+        <w:spacing w:line="285" w:lineRule="atLeast"/>
+        <w:rPr>
+          <w:rFonts w:ascii="Consolas" w:hAnsi="Consolas"/>
+          <w:color w:val="CCCCCC"/>
+          <w:sz w:val="21"/>
+          <w:szCs w:val="21"/>
+        </w:rPr>
+      </w:pPr>
+      <w:r>
+        <w:rPr>
+          <w:rFonts w:ascii="Consolas" w:hAnsi="Consolas"/>
+          <w:color w:val="CCCCCC"/>
+          <w:sz w:val="21"/>
+          <w:szCs w:val="21"/>
+        </w:rPr>
+        <w:lastRenderedPageBreak/>
+        <w:t xml:space="preserve">    </w:t>
+      </w:r>
+      <w:r>
+        <w:rPr>
+          <w:rFonts w:ascii="Consolas" w:hAnsi="Consolas"/>
+          <w:color w:val="CE9178"/>
+          <w:sz w:val="21"/>
+          <w:szCs w:val="21"/>
+        </w:rPr>
+        <w:t>"Content-</w:t>
+      </w:r>
+      <w:proofErr w:type="spellStart"/>
+      <w:r>
+        <w:rPr>
+          <w:rFonts w:ascii="Consolas" w:hAnsi="Consolas"/>
+          <w:color w:val="CE9178"/>
+          <w:sz w:val="21"/>
+          <w:szCs w:val="21"/>
+        </w:rPr>
+        <w:t>Type</w:t>
+      </w:r>
+      <w:proofErr w:type="spellEnd"/>
+      <w:r>
+        <w:rPr>
+          <w:rFonts w:ascii="Consolas" w:hAnsi="Consolas"/>
+          <w:color w:val="CE9178"/>
+          <w:sz w:val="21"/>
+          <w:szCs w:val="21"/>
+        </w:rPr>
+        <w:t>"</w:t>
+      </w:r>
+      <w:r>
+        <w:rPr>
+          <w:rFonts w:ascii="Consolas" w:hAnsi="Consolas"/>
+          <w:color w:val="CCCCCC"/>
+          <w:sz w:val="21"/>
+          <w:szCs w:val="21"/>
+        </w:rPr>
+        <w:t xml:space="preserve">: </w:t>
+      </w:r>
+      <w:r>
+        <w:rPr>
+          <w:rFonts w:ascii="Consolas" w:hAnsi="Consolas"/>
+          <w:color w:val="CE9178"/>
+          <w:sz w:val="21"/>
+          <w:szCs w:val="21"/>
+        </w:rPr>
+        <w:t>"</w:t>
+      </w:r>
+      <w:proofErr w:type="spellStart"/>
+      <w:r>
+        <w:rPr>
+          <w:rFonts w:ascii="Consolas" w:hAnsi="Consolas"/>
+          <w:color w:val="CE9178"/>
+          <w:sz w:val="21"/>
+          <w:szCs w:val="21"/>
+        </w:rPr>
+        <w:t>application</w:t>
+      </w:r>
+      <w:proofErr w:type="spellEnd"/>
+      <w:r>
+        <w:rPr>
+          <w:rFonts w:ascii="Consolas" w:hAnsi="Consolas"/>
+          <w:color w:val="CE9178"/>
+          <w:sz w:val="21"/>
+          <w:szCs w:val="21"/>
+        </w:rPr>
+        <w:t>/</w:t>
+      </w:r>
+      <w:proofErr w:type="spellStart"/>
+      <w:r>
+        <w:rPr>
+          <w:rFonts w:ascii="Consolas" w:hAnsi="Consolas"/>
+          <w:color w:val="CE9178"/>
+          <w:sz w:val="21"/>
+          <w:szCs w:val="21"/>
+        </w:rPr>
+        <w:t>json</w:t>
+      </w:r>
+      <w:proofErr w:type="spellEnd"/>
+      <w:r>
+        <w:rPr>
+          <w:rFonts w:ascii="Consolas" w:hAnsi="Consolas"/>
+          <w:color w:val="CE9178"/>
+          <w:sz w:val="21"/>
+          <w:szCs w:val="21"/>
+        </w:rPr>
+        <w:t>"</w:t>
+      </w:r>
+      <w:r>
+        <w:rPr>
+          <w:rFonts w:ascii="Consolas" w:hAnsi="Consolas"/>
+          <w:color w:val="CCCCCC"/>
+          <w:sz w:val="21"/>
+          <w:szCs w:val="21"/>
+        </w:rPr>
+        <w:t>,</w:t>
+      </w:r>
+    </w:p>
+    <w:p>
+      <w:pPr>
+        <w:shd w:val="clear" w:color="auto" w:fill="1F1F1F"/>
+        <w:spacing w:line="285" w:lineRule="atLeast"/>
+        <w:rPr>
+          <w:rFonts w:ascii="Consolas" w:hAnsi="Consolas"/>
+          <w:color w:val="CCCCCC"/>
+          <w:sz w:val="21"/>
+          <w:szCs w:val="21"/>
+        </w:rPr>
+      </w:pPr>
+      <w:r>
+        <w:rPr>
+          <w:rFonts w:ascii="Consolas" w:hAnsi="Consolas"/>
+          <w:color w:val="CCCCCC"/>
+          <w:sz w:val="21"/>
+          <w:szCs w:val="21"/>
+        </w:rPr>
+        <w:t xml:space="preserve">    </w:t>
+      </w:r>
+      <w:r>
+        <w:rPr>
+          <w:rFonts w:ascii="Consolas" w:hAnsi="Consolas"/>
+          <w:color w:val="CE9178"/>
+          <w:sz w:val="21"/>
+          <w:szCs w:val="21"/>
+        </w:rPr>
+        <w:t>"</w:t>
+      </w:r>
+      <w:proofErr w:type="spellStart"/>
+      <w:r>
+        <w:rPr>
+          <w:rFonts w:ascii="Consolas" w:hAnsi="Consolas"/>
+          <w:color w:val="CE9178"/>
+          <w:sz w:val="21"/>
+          <w:szCs w:val="21"/>
+        </w:rPr>
+        <w:t>Authorization</w:t>
+      </w:r>
+      <w:proofErr w:type="spellEnd"/>
+      <w:r>
+        <w:rPr>
+          <w:rFonts w:ascii="Consolas" w:hAnsi="Consolas"/>
+          <w:color w:val="CE9178"/>
+          <w:sz w:val="21"/>
+          <w:szCs w:val="21"/>
+        </w:rPr>
+        <w:t>"</w:t>
+      </w:r>
+      <w:r>
+        <w:rPr>
+          <w:rFonts w:ascii="Consolas" w:hAnsi="Consolas"/>
+          <w:color w:val="CCCCCC"/>
+          <w:sz w:val="21"/>
+          <w:szCs w:val="21"/>
+        </w:rPr>
+        <w:t xml:space="preserve">: </w:t>
+      </w:r>
+      <w:r>
+        <w:rPr>
+          <w:rFonts w:ascii="Consolas" w:hAnsi="Consolas"/>
+          <w:color w:val="CE9178"/>
+          <w:sz w:val="21"/>
+          <w:szCs w:val="21"/>
+        </w:rPr>
+        <w:t>"</w:t>
+      </w:r>
+      <w:proofErr w:type="spellStart"/>
+      <w:r>
+        <w:rPr>
+          <w:rFonts w:ascii="Consolas" w:hAnsi="Consolas"/>
+          <w:color w:val="CE9178"/>
+          <w:sz w:val="21"/>
+          <w:szCs w:val="21"/>
+        </w:rPr>
+        <w:t>Token</w:t>
+      </w:r>
+      <w:proofErr w:type="spellEnd"/>
+      <w:r>
+        <w:rPr>
+          <w:rFonts w:ascii="Consolas" w:hAnsi="Consolas"/>
+          <w:color w:val="CE9178"/>
+          <w:sz w:val="21"/>
+          <w:szCs w:val="21"/>
+        </w:rPr>
+        <w:t xml:space="preserve"> 2afd5cfac3ca06bbad66500169c69a62e114ed7d"</w:t>
+      </w:r>
+      <w:r>
+        <w:rPr>
+          <w:rFonts w:ascii="Consolas" w:hAnsi="Consolas"/>
+          <w:color w:val="CCCCCC"/>
+          <w:sz w:val="21"/>
+          <w:szCs w:val="21"/>
+        </w:rPr>
+        <w:t>,  </w:t>
+      </w:r>
+      <w:r>
+        <w:rPr>
+          <w:rFonts w:ascii="Consolas" w:hAnsi="Consolas"/>
+          <w:color w:val="6A9955"/>
+          <w:sz w:val="21"/>
+          <w:szCs w:val="21"/>
+        </w:rPr>
+        <w:t># Eğer kimlik doğrulaması gerekiyorsa</w:t>
+      </w:r>
+    </w:p>
+    <w:p>
+      <w:pPr>
+        <w:shd w:val="clear" w:color="auto" w:fill="1F1F1F"/>
+        <w:spacing w:line="285" w:lineRule="atLeast"/>
+        <w:rPr>
+          <w:rFonts w:ascii="Consolas" w:hAnsi="Consolas"/>
+          <w:color w:val="CCCCCC"/>
+          <w:sz w:val="21"/>
+          <w:szCs w:val="21"/>
+        </w:rPr>
+      </w:pPr>
+      <w:r>
+        <w:rPr>
+          <w:rFonts w:ascii="Consolas" w:hAnsi="Consolas"/>
+          <w:color w:val="CCCCCC"/>
+          <w:sz w:val="21"/>
+          <w:szCs w:val="21"/>
+        </w:rPr>
+        <w:t xml:space="preserve">    </w:t>
+      </w:r>
+      <w:r>
+        <w:rPr>
+          <w:rFonts w:ascii="Consolas" w:hAnsi="Consolas"/>
+          <w:color w:val="CE9178"/>
+          <w:sz w:val="21"/>
+          <w:szCs w:val="21"/>
+        </w:rPr>
+        <w:t>"X-</w:t>
+      </w:r>
+      <w:proofErr w:type="spellStart"/>
+      <w:r>
+        <w:rPr>
+          <w:rFonts w:ascii="Consolas" w:hAnsi="Consolas"/>
+          <w:color w:val="CE9178"/>
+          <w:sz w:val="21"/>
+          <w:szCs w:val="21"/>
+        </w:rPr>
+        <w:t>CSRFToken</w:t>
+      </w:r>
+      <w:proofErr w:type="spellEnd"/>
+      <w:r>
+        <w:rPr>
+          <w:rFonts w:ascii="Consolas" w:hAnsi="Consolas"/>
+          <w:color w:val="CE9178"/>
+          <w:sz w:val="21"/>
+          <w:szCs w:val="21"/>
+        </w:rPr>
+        <w:t>"</w:t>
+      </w:r>
+      <w:r>
+        <w:rPr>
+          <w:rFonts w:ascii="Consolas" w:hAnsi="Consolas"/>
+          <w:color w:val="CCCCCC"/>
+          <w:sz w:val="21"/>
+          <w:szCs w:val="21"/>
+        </w:rPr>
+        <w:t xml:space="preserve">: </w:t>
+      </w:r>
+      <w:proofErr w:type="spellStart"/>
+      <w:r>
+        <w:rPr>
+          <w:rFonts w:ascii="Consolas" w:hAnsi="Consolas"/>
+          <w:color w:val="9CDCFE"/>
+          <w:sz w:val="21"/>
+          <w:szCs w:val="21"/>
+        </w:rPr>
+        <w:t>csrf_token</w:t>
+      </w:r>
+      <w:proofErr w:type="spellEnd"/>
+      <w:r>
+        <w:rPr>
+          <w:rFonts w:ascii="Consolas" w:hAnsi="Consolas"/>
+          <w:color w:val="CCCCCC"/>
+          <w:sz w:val="21"/>
+          <w:szCs w:val="21"/>
+        </w:rPr>
+        <w:t xml:space="preserve">  </w:t>
+      </w:r>
+      <w:r>
+        <w:rPr>
+          <w:rFonts w:ascii="Consolas" w:hAnsi="Consolas"/>
+          <w:color w:val="6A9955"/>
+          <w:sz w:val="21"/>
+          <w:szCs w:val="21"/>
+        </w:rPr>
+        <w:t xml:space="preserve"># CSRF </w:t>
+      </w:r>
+      <w:proofErr w:type="spellStart"/>
+      <w:r>
+        <w:rPr>
+          <w:rFonts w:ascii="Consolas" w:hAnsi="Consolas"/>
+          <w:color w:val="6A9955"/>
+          <w:sz w:val="21"/>
+          <w:szCs w:val="21"/>
+        </w:rPr>
+        <w:t>token'ı</w:t>
+      </w:r>
+      <w:proofErr w:type="spellEnd"/>
+      <w:r>
+        <w:rPr>
+          <w:rFonts w:ascii="Consolas" w:hAnsi="Consolas"/>
+          <w:color w:val="6A9955"/>
+          <w:sz w:val="21"/>
+          <w:szCs w:val="21"/>
+        </w:rPr>
+        <w:t xml:space="preserve"> ekleyin</w:t>
+      </w:r>
+    </w:p>
+    <w:p>
+      <w:pPr>
+        <w:shd w:val="clear" w:color="auto" w:fill="1F1F1F"/>
+        <w:spacing w:line="285" w:lineRule="atLeast"/>
+        <w:rPr>
+          <w:rFonts w:ascii="Consolas" w:hAnsi="Consolas"/>
+          <w:color w:val="CCCCCC"/>
+          <w:sz w:val="21"/>
+          <w:szCs w:val="21"/>
+        </w:rPr>
+      </w:pPr>
+      <w:proofErr w:type="gramStart"/>
+      <w:r>
+        <w:rPr>
+          <w:rFonts w:ascii="Consolas" w:hAnsi="Consolas"/>
+          <w:color w:val="CCCCCC"/>
+          <w:sz w:val="21"/>
+          <w:szCs w:val="21"/>
+        </w:rPr>
+        <w:t>}</w:t>
+      </w:r>
+      <w:proofErr w:type="gramEnd"/>
+    </w:p>
+    <w:p>
+      <w:pPr>
+        <w:shd w:val="clear" w:color="auto" w:fill="1F1F1F"/>
+        <w:spacing w:line="285" w:lineRule="atLeast"/>
+        <w:rPr>
+          <w:rFonts w:ascii="Consolas" w:hAnsi="Consolas"/>
+          <w:color w:val="CCCCCC"/>
+          <w:sz w:val="21"/>
+          <w:szCs w:val="21"/>
+        </w:rPr>
+      </w:pPr>
+    </w:p>
+    <w:p>
+      <w:pPr>
+        <w:shd w:val="clear" w:color="auto" w:fill="1F1F1F"/>
+        <w:spacing w:line="285" w:lineRule="atLeast"/>
+        <w:rPr>
+          <w:rFonts w:ascii="Consolas" w:hAnsi="Consolas"/>
+          <w:color w:val="CCCCCC"/>
+          <w:sz w:val="21"/>
+          <w:szCs w:val="21"/>
+        </w:rPr>
+      </w:pPr>
+      <w:r>
+        <w:rPr>
+          <w:rFonts w:ascii="Consolas" w:hAnsi="Consolas"/>
+          <w:color w:val="6A9955"/>
+          <w:sz w:val="21"/>
+          <w:szCs w:val="21"/>
+        </w:rPr>
+        <w:t># POST isteği gönder</w:t>
+      </w:r>
+    </w:p>
+    <w:p>
+      <w:pPr>
+        <w:shd w:val="clear" w:color="auto" w:fill="1F1F1F"/>
+        <w:spacing w:line="285" w:lineRule="atLeast"/>
+        <w:rPr>
+          <w:rFonts w:ascii="Consolas" w:hAnsi="Consolas"/>
+          <w:color w:val="CCCCCC"/>
+          <w:sz w:val="21"/>
+          <w:szCs w:val="21"/>
+        </w:rPr>
+      </w:pPr>
+      <w:proofErr w:type="spellStart"/>
+      <w:r>
+        <w:rPr>
+          <w:rFonts w:ascii="Consolas" w:hAnsi="Consolas"/>
+          <w:color w:val="9CDCFE"/>
+          <w:sz w:val="21"/>
+          <w:szCs w:val="21"/>
+        </w:rPr>
+        <w:t>response</w:t>
+      </w:r>
+      <w:proofErr w:type="spellEnd"/>
+      <w:r>
+        <w:rPr>
+          <w:rFonts w:ascii="Consolas" w:hAnsi="Consolas"/>
+          <w:color w:val="CCCCCC"/>
+          <w:sz w:val="21"/>
+          <w:szCs w:val="21"/>
+        </w:rPr>
+        <w:t xml:space="preserve"> </w:t>
+      </w:r>
+      <w:r>
+        <w:rPr>
+          <w:rFonts w:ascii="Consolas" w:hAnsi="Consolas"/>
+          <w:color w:val="D4D4D4"/>
+          <w:sz w:val="21"/>
+          <w:szCs w:val="21"/>
+        </w:rPr>
+        <w:t>=</w:t>
+      </w:r>
+      <w:r>
+        <w:rPr>
+          <w:rFonts w:ascii="Consolas" w:hAnsi="Consolas"/>
+          <w:color w:val="CCCCCC"/>
+          <w:sz w:val="21"/>
+          <w:szCs w:val="21"/>
+        </w:rPr>
+        <w:t xml:space="preserve"> </w:t>
+      </w:r>
+      <w:proofErr w:type="spellStart"/>
+      <w:proofErr w:type="gramStart"/>
+      <w:r>
+        <w:rPr>
+          <w:rFonts w:ascii="Consolas" w:hAnsi="Consolas"/>
+          <w:color w:val="4EC9B0"/>
+          <w:sz w:val="21"/>
+          <w:szCs w:val="21"/>
+        </w:rPr>
+        <w:t>requests</w:t>
+      </w:r>
+      <w:r>
+        <w:rPr>
+          <w:rFonts w:ascii="Consolas" w:hAnsi="Consolas"/>
+          <w:color w:val="CCCCCC"/>
+          <w:sz w:val="21"/>
+          <w:szCs w:val="21"/>
+        </w:rPr>
+        <w:t>.</w:t>
+      </w:r>
+      <w:r>
+        <w:rPr>
+          <w:rFonts w:ascii="Consolas" w:hAnsi="Consolas"/>
+          <w:color w:val="DCDCAA"/>
+          <w:sz w:val="21"/>
+          <w:szCs w:val="21"/>
+        </w:rPr>
+        <w:t>get</w:t>
+      </w:r>
+      <w:proofErr w:type="spellEnd"/>
+      <w:proofErr w:type="gramEnd"/>
+      <w:r>
+        <w:rPr>
+          <w:rFonts w:ascii="Consolas" w:hAnsi="Consolas"/>
+          <w:color w:val="CCCCCC"/>
+          <w:sz w:val="21"/>
+          <w:szCs w:val="21"/>
+        </w:rPr>
+        <w:t>(</w:t>
+      </w:r>
+      <w:proofErr w:type="spellStart"/>
+      <w:r>
+        <w:rPr>
+          <w:rFonts w:ascii="Consolas" w:hAnsi="Consolas"/>
+          <w:color w:val="9CDCFE"/>
+          <w:sz w:val="21"/>
+          <w:szCs w:val="21"/>
+        </w:rPr>
+        <w:t>url</w:t>
+      </w:r>
+      <w:proofErr w:type="spellEnd"/>
+      <w:r>
+        <w:rPr>
+          <w:rFonts w:ascii="Consolas" w:hAnsi="Consolas"/>
+          <w:color w:val="CCCCCC"/>
+          <w:sz w:val="21"/>
+          <w:szCs w:val="21"/>
+        </w:rPr>
+        <w:t xml:space="preserve">, </w:t>
+      </w:r>
+      <w:proofErr w:type="spellStart"/>
+      <w:r>
+        <w:rPr>
+          <w:rFonts w:ascii="Consolas" w:hAnsi="Consolas"/>
+          <w:color w:val="9CDCFE"/>
+          <w:sz w:val="21"/>
+          <w:szCs w:val="21"/>
+        </w:rPr>
+        <w:t>json</w:t>
+      </w:r>
+      <w:proofErr w:type="spellEnd"/>
+      <w:r>
+        <w:rPr>
+          <w:rFonts w:ascii="Consolas" w:hAnsi="Consolas"/>
+          <w:color w:val="D4D4D4"/>
+          <w:sz w:val="21"/>
+          <w:szCs w:val="21"/>
+        </w:rPr>
+        <w:t>=</w:t>
+      </w:r>
+      <w:r>
+        <w:rPr>
+          <w:rFonts w:ascii="Consolas" w:hAnsi="Consolas"/>
+          <w:color w:val="9CDCFE"/>
+          <w:sz w:val="21"/>
+          <w:szCs w:val="21"/>
+        </w:rPr>
+        <w:t>data</w:t>
+      </w:r>
+      <w:r>
+        <w:rPr>
+          <w:rFonts w:ascii="Consolas" w:hAnsi="Consolas"/>
+          <w:color w:val="CCCCCC"/>
+          <w:sz w:val="21"/>
+          <w:szCs w:val="21"/>
+        </w:rPr>
+        <w:t xml:space="preserve">, </w:t>
+      </w:r>
+      <w:proofErr w:type="spellStart"/>
+      <w:r>
+        <w:rPr>
+          <w:rFonts w:ascii="Consolas" w:hAnsi="Consolas"/>
+          <w:color w:val="9CDCFE"/>
+          <w:sz w:val="21"/>
+          <w:szCs w:val="21"/>
+        </w:rPr>
+        <w:t>headers</w:t>
+      </w:r>
+      <w:proofErr w:type="spellEnd"/>
+      <w:r>
+        <w:rPr>
+          <w:rFonts w:ascii="Consolas" w:hAnsi="Consolas"/>
+          <w:color w:val="D4D4D4"/>
+          <w:sz w:val="21"/>
+          <w:szCs w:val="21"/>
+        </w:rPr>
+        <w:t>=</w:t>
+      </w:r>
+      <w:proofErr w:type="spellStart"/>
+      <w:r>
+        <w:rPr>
+          <w:rFonts w:ascii="Consolas" w:hAnsi="Consolas"/>
+          <w:color w:val="9CDCFE"/>
+          <w:sz w:val="21"/>
+          <w:szCs w:val="21"/>
+        </w:rPr>
+        <w:t>headers</w:t>
+      </w:r>
+      <w:proofErr w:type="spellEnd"/>
+      <w:r>
+        <w:rPr>
+          <w:rFonts w:ascii="Consolas" w:hAnsi="Consolas"/>
+          <w:color w:val="CCCCCC"/>
+          <w:sz w:val="21"/>
+          <w:szCs w:val="21"/>
+        </w:rPr>
+        <w:t>)</w:t>
+      </w:r>
+    </w:p>
+    <w:p>
+      <w:pPr>
+        <w:shd w:val="clear" w:color="auto" w:fill="1F1F1F"/>
+        <w:spacing w:line="285" w:lineRule="atLeast"/>
+        <w:rPr>
+          <w:rFonts w:ascii="Consolas" w:hAnsi="Consolas"/>
+          <w:color w:val="CCCCCC"/>
+          <w:sz w:val="21"/>
+          <w:szCs w:val="21"/>
+        </w:rPr>
+      </w:pPr>
+    </w:p>
+    <w:p>
+      <w:pPr>
+        <w:shd w:val="clear" w:color="auto" w:fill="1F1F1F"/>
+        <w:spacing w:line="285" w:lineRule="atLeast"/>
+        <w:rPr>
+          <w:rFonts w:ascii="Consolas" w:hAnsi="Consolas"/>
+          <w:color w:val="CCCCCC"/>
+          <w:sz w:val="21"/>
+          <w:szCs w:val="21"/>
+        </w:rPr>
+      </w:pPr>
+      <w:r>
+        <w:rPr>
+          <w:rFonts w:ascii="Consolas" w:hAnsi="Consolas"/>
+          <w:color w:val="6A9955"/>
+          <w:sz w:val="21"/>
+          <w:szCs w:val="21"/>
+        </w:rPr>
+        <w:t># Yanıtı kontrol et</w:t>
+      </w:r>
+    </w:p>
+    <w:p>
+      <w:pPr>
+        <w:shd w:val="clear" w:color="auto" w:fill="1F1F1F"/>
+        <w:spacing w:line="285" w:lineRule="atLeast"/>
+        <w:rPr>
+          <w:rFonts w:ascii="Consolas" w:hAnsi="Consolas"/>
+          <w:color w:val="CCCCCC"/>
+          <w:sz w:val="21"/>
+          <w:szCs w:val="21"/>
+        </w:rPr>
+      </w:pPr>
+      <w:proofErr w:type="spellStart"/>
+      <w:r>
+        <w:rPr>
+          <w:rFonts w:ascii="Consolas" w:hAnsi="Consolas"/>
+          <w:color w:val="C586C0"/>
+          <w:sz w:val="21"/>
+          <w:szCs w:val="21"/>
+        </w:rPr>
+        <w:t>if</w:t>
+      </w:r>
+      <w:proofErr w:type="spellEnd"/>
+      <w:r>
+        <w:rPr>
+          <w:rFonts w:ascii="Consolas" w:hAnsi="Consolas"/>
+          <w:color w:val="CCCCCC"/>
+          <w:sz w:val="21"/>
+          <w:szCs w:val="21"/>
+        </w:rPr>
+        <w:t xml:space="preserve"> </w:t>
+      </w:r>
+      <w:proofErr w:type="spellStart"/>
+      <w:proofErr w:type="gramStart"/>
+      <w:r>
+        <w:rPr>
+          <w:rFonts w:ascii="Consolas" w:hAnsi="Consolas"/>
+          <w:color w:val="9CDCFE"/>
+          <w:sz w:val="21"/>
+          <w:szCs w:val="21"/>
+        </w:rPr>
+        <w:t>response</w:t>
+      </w:r>
+      <w:r>
+        <w:rPr>
+          <w:rFonts w:ascii="Consolas" w:hAnsi="Consolas"/>
+          <w:color w:val="CCCCCC"/>
+          <w:sz w:val="21"/>
+          <w:szCs w:val="21"/>
+        </w:rPr>
+        <w:t>.</w:t>
+      </w:r>
+      <w:r>
+        <w:rPr>
+          <w:rFonts w:ascii="Consolas" w:hAnsi="Consolas"/>
+          <w:color w:val="9CDCFE"/>
+          <w:sz w:val="21"/>
+          <w:szCs w:val="21"/>
+        </w:rPr>
+        <w:t>status</w:t>
+      </w:r>
+      <w:proofErr w:type="gramEnd"/>
+      <w:r>
+        <w:rPr>
+          <w:rFonts w:ascii="Consolas" w:hAnsi="Consolas"/>
+          <w:color w:val="9CDCFE"/>
+          <w:sz w:val="21"/>
+          <w:szCs w:val="21"/>
+        </w:rPr>
+        <w:t>_code</w:t>
+      </w:r>
+      <w:proofErr w:type="spellEnd"/>
+      <w:r>
+        <w:rPr>
+          <w:rFonts w:ascii="Consolas" w:hAnsi="Consolas"/>
+          <w:color w:val="CCCCCC"/>
+          <w:sz w:val="21"/>
+          <w:szCs w:val="21"/>
+        </w:rPr>
+        <w:t xml:space="preserve"> </w:t>
+      </w:r>
+      <w:r>
+        <w:rPr>
+          <w:rFonts w:ascii="Consolas" w:hAnsi="Consolas"/>
+          <w:color w:val="D4D4D4"/>
+          <w:sz w:val="21"/>
+          <w:szCs w:val="21"/>
+        </w:rPr>
+        <w:t>==</w:t>
+      </w:r>
+      <w:r>
+        <w:rPr>
+          <w:rFonts w:ascii="Consolas" w:hAnsi="Consolas"/>
+          <w:color w:val="CCCCCC"/>
+          <w:sz w:val="21"/>
+          <w:szCs w:val="21"/>
+        </w:rPr>
+        <w:t xml:space="preserve"> </w:t>
+      </w:r>
+      <w:r>
+        <w:rPr>
+          <w:rFonts w:ascii="Consolas" w:hAnsi="Consolas"/>
+          <w:color w:val="B5CEA8"/>
+          <w:sz w:val="21"/>
+          <w:szCs w:val="21"/>
+        </w:rPr>
+        <w:t>201</w:t>
+      </w:r>
+      <w:r>
+        <w:rPr>
+          <w:rFonts w:ascii="Consolas" w:hAnsi="Consolas"/>
+          <w:color w:val="CCCCCC"/>
+          <w:sz w:val="21"/>
+          <w:szCs w:val="21"/>
+        </w:rPr>
+        <w:t>:</w:t>
+      </w:r>
+    </w:p>
+    <w:p>
+      <w:pPr>
+        <w:shd w:val="clear" w:color="auto" w:fill="1F1F1F"/>
+        <w:spacing w:line="285" w:lineRule="atLeast"/>
+        <w:rPr>
+          <w:rFonts w:ascii="Consolas" w:hAnsi="Consolas"/>
+          <w:color w:val="CCCCCC"/>
+          <w:sz w:val="21"/>
+          <w:szCs w:val="21"/>
+        </w:rPr>
+      </w:pPr>
+      <w:r>
+        <w:rPr>
+          <w:rFonts w:ascii="Consolas" w:hAnsi="Consolas"/>
+          <w:color w:val="CCCCCC"/>
+          <w:sz w:val="21"/>
+          <w:szCs w:val="21"/>
+        </w:rPr>
+        <w:t xml:space="preserve">    </w:t>
+      </w:r>
+      <w:proofErr w:type="spellStart"/>
+      <w:r>
+        <w:rPr>
+          <w:rFonts w:ascii="Consolas" w:hAnsi="Consolas"/>
+          <w:color w:val="DCDCAA"/>
+          <w:sz w:val="21"/>
+          <w:szCs w:val="21"/>
+        </w:rPr>
+        <w:t>print</w:t>
+      </w:r>
+      <w:proofErr w:type="spellEnd"/>
+      <w:r>
+        <w:rPr>
+          <w:rFonts w:ascii="Consolas" w:hAnsi="Consolas"/>
+          <w:color w:val="CCCCCC"/>
+          <w:sz w:val="21"/>
+          <w:szCs w:val="21"/>
+        </w:rPr>
+        <w:t>(</w:t>
+      </w:r>
+      <w:r>
+        <w:rPr>
+          <w:rFonts w:ascii="Consolas" w:hAnsi="Consolas"/>
+          <w:color w:val="CE9178"/>
+          <w:sz w:val="21"/>
+          <w:szCs w:val="21"/>
+        </w:rPr>
+        <w:t>"Başarıyla oluşturuldu:"</w:t>
+      </w:r>
+      <w:r>
+        <w:rPr>
+          <w:rFonts w:ascii="Consolas" w:hAnsi="Consolas"/>
+          <w:color w:val="CCCCCC"/>
+          <w:sz w:val="21"/>
+          <w:szCs w:val="21"/>
+        </w:rPr>
+        <w:t xml:space="preserve">, </w:t>
+      </w:r>
+      <w:proofErr w:type="spellStart"/>
+      <w:proofErr w:type="gramStart"/>
+      <w:r>
+        <w:rPr>
+          <w:rFonts w:ascii="Consolas" w:hAnsi="Consolas"/>
+          <w:color w:val="9CDCFE"/>
+          <w:sz w:val="21"/>
+          <w:szCs w:val="21"/>
+        </w:rPr>
+        <w:t>response</w:t>
+      </w:r>
+      <w:r>
+        <w:rPr>
+          <w:rFonts w:ascii="Consolas" w:hAnsi="Consolas"/>
+          <w:color w:val="CCCCCC"/>
+          <w:sz w:val="21"/>
+          <w:szCs w:val="21"/>
+        </w:rPr>
+        <w:t>.</w:t>
+      </w:r>
+      <w:r>
+        <w:rPr>
+          <w:rFonts w:ascii="Consolas" w:hAnsi="Consolas"/>
+          <w:color w:val="DCDCAA"/>
+          <w:sz w:val="21"/>
+          <w:szCs w:val="21"/>
+        </w:rPr>
+        <w:t>json</w:t>
+      </w:r>
+      <w:proofErr w:type="spellEnd"/>
+      <w:proofErr w:type="gramEnd"/>
+      <w:r>
+        <w:rPr>
+          <w:rFonts w:ascii="Consolas" w:hAnsi="Consolas"/>
+          <w:color w:val="CCCCCC"/>
+          <w:sz w:val="21"/>
+          <w:szCs w:val="21"/>
+        </w:rPr>
+        <w:t>())</w:t>
+      </w:r>
+    </w:p>
+    <w:p>
+      <w:pPr>
+        <w:shd w:val="clear" w:color="auto" w:fill="1F1F1F"/>
+        <w:spacing w:line="285" w:lineRule="atLeast"/>
+        <w:rPr>
+          <w:rFonts w:ascii="Consolas" w:hAnsi="Consolas"/>
+          <w:color w:val="CCCCCC"/>
+          <w:sz w:val="21"/>
+          <w:szCs w:val="21"/>
+        </w:rPr>
+      </w:pPr>
+      <w:r>
+        <w:rPr>
+          <w:rFonts w:ascii="Consolas" w:hAnsi="Consolas"/>
+          <w:color w:val="C586C0"/>
+          <w:sz w:val="21"/>
+          <w:szCs w:val="21"/>
+        </w:rPr>
+        <w:t>elif</w:t>
+      </w:r>
+      <w:r>
+        <w:rPr>
+          <w:rFonts w:ascii="Consolas" w:hAnsi="Consolas"/>
+          <w:color w:val="CCCCCC"/>
+          <w:sz w:val="21"/>
+          <w:szCs w:val="21"/>
+        </w:rPr>
+        <w:t xml:space="preserve"> </w:t>
+      </w:r>
+      <w:proofErr w:type="spellStart"/>
+      <w:proofErr w:type="gramStart"/>
+      <w:r>
+        <w:rPr>
+          <w:rFonts w:ascii="Consolas" w:hAnsi="Consolas"/>
+          <w:color w:val="9CDCFE"/>
+          <w:sz w:val="21"/>
+          <w:szCs w:val="21"/>
+        </w:rPr>
+        <w:t>response</w:t>
+      </w:r>
+      <w:r>
+        <w:rPr>
+          <w:rFonts w:ascii="Consolas" w:hAnsi="Consolas"/>
+          <w:color w:val="CCCCCC"/>
+          <w:sz w:val="21"/>
+          <w:szCs w:val="21"/>
+        </w:rPr>
+        <w:t>.</w:t>
+      </w:r>
+      <w:r>
+        <w:rPr>
+          <w:rFonts w:ascii="Consolas" w:hAnsi="Consolas"/>
+          <w:color w:val="9CDCFE"/>
+          <w:sz w:val="21"/>
+          <w:szCs w:val="21"/>
+        </w:rPr>
+        <w:t>status</w:t>
+      </w:r>
+      <w:proofErr w:type="gramEnd"/>
+      <w:r>
+        <w:rPr>
+          <w:rFonts w:ascii="Consolas" w:hAnsi="Consolas"/>
+          <w:color w:val="9CDCFE"/>
+          <w:sz w:val="21"/>
+          <w:szCs w:val="21"/>
+        </w:rPr>
+        <w:t>_code</w:t>
+      </w:r>
+      <w:proofErr w:type="spellEnd"/>
+      <w:r>
+        <w:rPr>
+          <w:rFonts w:ascii="Consolas" w:hAnsi="Consolas"/>
+          <w:color w:val="CCCCCC"/>
+          <w:sz w:val="21"/>
+          <w:szCs w:val="21"/>
+        </w:rPr>
+        <w:t xml:space="preserve"> </w:t>
+      </w:r>
+      <w:r>
+        <w:rPr>
+          <w:rFonts w:ascii="Consolas" w:hAnsi="Consolas"/>
+          <w:color w:val="D4D4D4"/>
+          <w:sz w:val="21"/>
+          <w:szCs w:val="21"/>
+        </w:rPr>
+        <w:t>==</w:t>
+      </w:r>
+      <w:r>
+        <w:rPr>
+          <w:rFonts w:ascii="Consolas" w:hAnsi="Consolas"/>
+          <w:color w:val="CCCCCC"/>
+          <w:sz w:val="21"/>
+          <w:szCs w:val="21"/>
+        </w:rPr>
+        <w:t xml:space="preserve"> </w:t>
+      </w:r>
+      <w:r>
+        <w:rPr>
+          <w:rFonts w:ascii="Consolas" w:hAnsi="Consolas"/>
+          <w:color w:val="B5CEA8"/>
+          <w:sz w:val="21"/>
+          <w:szCs w:val="21"/>
+        </w:rPr>
+        <w:t>400</w:t>
+      </w:r>
+      <w:r>
+        <w:rPr>
+          <w:rFonts w:ascii="Consolas" w:hAnsi="Consolas"/>
+          <w:color w:val="CCCCCC"/>
+          <w:sz w:val="21"/>
+          <w:szCs w:val="21"/>
+        </w:rPr>
+        <w:t>:</w:t>
+      </w:r>
+    </w:p>
+    <w:p>
+      <w:pPr>
+        <w:shd w:val="clear" w:color="auto" w:fill="1F1F1F"/>
+        <w:spacing w:line="285" w:lineRule="atLeast"/>
+        <w:rPr>
+          <w:rFonts w:ascii="Consolas" w:hAnsi="Consolas"/>
+          <w:color w:val="CCCCCC"/>
+          <w:sz w:val="21"/>
+          <w:szCs w:val="21"/>
+        </w:rPr>
+      </w:pPr>
+      <w:r>
+        <w:rPr>
+          <w:rFonts w:ascii="Consolas" w:hAnsi="Consolas"/>
+          <w:color w:val="CCCCCC"/>
+          <w:sz w:val="21"/>
+          <w:szCs w:val="21"/>
+        </w:rPr>
+        <w:t xml:space="preserve">    </w:t>
+      </w:r>
+      <w:proofErr w:type="spellStart"/>
+      <w:r>
+        <w:rPr>
+          <w:rFonts w:ascii="Consolas" w:hAnsi="Consolas"/>
+          <w:color w:val="DCDCAA"/>
+          <w:sz w:val="21"/>
+          <w:szCs w:val="21"/>
+        </w:rPr>
+        <w:t>print</w:t>
+      </w:r>
+      <w:proofErr w:type="spellEnd"/>
+      <w:r>
+        <w:rPr>
+          <w:rFonts w:ascii="Consolas" w:hAnsi="Consolas"/>
+          <w:color w:val="CCCCCC"/>
+          <w:sz w:val="21"/>
+          <w:szCs w:val="21"/>
+        </w:rPr>
+        <w:t>(</w:t>
+      </w:r>
+      <w:r>
+        <w:rPr>
+          <w:rFonts w:ascii="Consolas" w:hAnsi="Consolas"/>
+          <w:color w:val="CE9178"/>
+          <w:sz w:val="21"/>
+          <w:szCs w:val="21"/>
+        </w:rPr>
+        <w:t>"Hata oluştu:"</w:t>
+      </w:r>
+      <w:r>
+        <w:rPr>
+          <w:rFonts w:ascii="Consolas" w:hAnsi="Consolas"/>
+          <w:color w:val="CCCCCC"/>
+          <w:sz w:val="21"/>
+          <w:szCs w:val="21"/>
+        </w:rPr>
+        <w:t xml:space="preserve">, </w:t>
+      </w:r>
+      <w:proofErr w:type="spellStart"/>
+      <w:proofErr w:type="gramStart"/>
+      <w:r>
+        <w:rPr>
+          <w:rFonts w:ascii="Consolas" w:hAnsi="Consolas"/>
+          <w:color w:val="9CDCFE"/>
+          <w:sz w:val="21"/>
+          <w:szCs w:val="21"/>
+        </w:rPr>
+        <w:t>response</w:t>
+      </w:r>
+      <w:r>
+        <w:rPr>
+          <w:rFonts w:ascii="Consolas" w:hAnsi="Consolas"/>
+          <w:color w:val="CCCCCC"/>
+          <w:sz w:val="21"/>
+          <w:szCs w:val="21"/>
+        </w:rPr>
+        <w:t>.</w:t>
+      </w:r>
+      <w:r>
+        <w:rPr>
+          <w:rFonts w:ascii="Consolas" w:hAnsi="Consolas"/>
+          <w:color w:val="DCDCAA"/>
+          <w:sz w:val="21"/>
+          <w:szCs w:val="21"/>
+        </w:rPr>
+        <w:t>json</w:t>
+      </w:r>
+      <w:proofErr w:type="spellEnd"/>
+      <w:proofErr w:type="gramEnd"/>
+      <w:r>
+        <w:rPr>
+          <w:rFonts w:ascii="Consolas" w:hAnsi="Consolas"/>
+          <w:color w:val="CCCCCC"/>
+          <w:sz w:val="21"/>
+          <w:szCs w:val="21"/>
+        </w:rPr>
+        <w:t>())</w:t>
+      </w:r>
+    </w:p>
+    <w:p>
+      <w:pPr>
+        <w:shd w:val="clear" w:color="auto" w:fill="1F1F1F"/>
+        <w:spacing w:line="285" w:lineRule="atLeast"/>
+        <w:rPr>
+          <w:rFonts w:ascii="Consolas" w:hAnsi="Consolas"/>
+          <w:color w:val="CCCCCC"/>
+          <w:sz w:val="21"/>
+          <w:szCs w:val="21"/>
+        </w:rPr>
+      </w:pPr>
+      <w:proofErr w:type="gramStart"/>
+      <w:r>
+        <w:rPr>
+          <w:rFonts w:ascii="Consolas" w:hAnsi="Consolas"/>
+          <w:color w:val="C586C0"/>
+          <w:sz w:val="21"/>
+          <w:szCs w:val="21"/>
+        </w:rPr>
+        <w:t>else</w:t>
+      </w:r>
+      <w:proofErr w:type="gramEnd"/>
+      <w:r>
+        <w:rPr>
+          <w:rFonts w:ascii="Consolas" w:hAnsi="Consolas"/>
+          <w:color w:val="CCCCCC"/>
+          <w:sz w:val="21"/>
+          <w:szCs w:val="21"/>
+        </w:rPr>
+        <w:t>:</w:t>
+      </w:r>
+    </w:p>
+    <w:p>
+      <w:pPr>
+        <w:shd w:val="clear" w:color="auto" w:fill="1F1F1F"/>
+        <w:spacing w:line="285" w:lineRule="atLeast"/>
+        <w:rPr>
+          <w:rFonts w:ascii="Consolas" w:hAnsi="Consolas"/>
+          <w:color w:val="CCCCCC"/>
+          <w:sz w:val="21"/>
+          <w:szCs w:val="21"/>
+        </w:rPr>
+      </w:pPr>
+      <w:r>
+        <w:rPr>
+          <w:rFonts w:ascii="Consolas" w:hAnsi="Consolas"/>
+          <w:color w:val="CCCCCC"/>
+          <w:sz w:val="21"/>
+          <w:szCs w:val="21"/>
+        </w:rPr>
+        <w:t xml:space="preserve">    </w:t>
+      </w:r>
+      <w:proofErr w:type="spellStart"/>
+      <w:r>
+        <w:rPr>
+          <w:rFonts w:ascii="Consolas" w:hAnsi="Consolas"/>
+          <w:color w:val="DCDCAA"/>
+          <w:sz w:val="21"/>
+          <w:szCs w:val="21"/>
+        </w:rPr>
+        <w:t>print</w:t>
+      </w:r>
+      <w:proofErr w:type="spellEnd"/>
+      <w:r>
+        <w:rPr>
+          <w:rFonts w:ascii="Consolas" w:hAnsi="Consolas"/>
+          <w:color w:val="CCCCCC"/>
+          <w:sz w:val="21"/>
+          <w:szCs w:val="21"/>
+        </w:rPr>
+        <w:t>(</w:t>
+      </w:r>
+      <w:r>
+        <w:rPr>
+          <w:rFonts w:ascii="Consolas" w:hAnsi="Consolas"/>
+          <w:color w:val="CE9178"/>
+          <w:sz w:val="21"/>
+          <w:szCs w:val="21"/>
+        </w:rPr>
+        <w:t>"Başka bir hata:"</w:t>
+      </w:r>
+      <w:r>
+        <w:rPr>
+          <w:rFonts w:ascii="Consolas" w:hAnsi="Consolas"/>
+          <w:color w:val="CCCCCC"/>
+          <w:sz w:val="21"/>
+          <w:szCs w:val="21"/>
+        </w:rPr>
+        <w:t xml:space="preserve">, </w:t>
+      </w:r>
+      <w:proofErr w:type="spellStart"/>
+      <w:proofErr w:type="gramStart"/>
+      <w:r>
+        <w:rPr>
+          <w:rFonts w:ascii="Consolas" w:hAnsi="Consolas"/>
+          <w:color w:val="9CDCFE"/>
+          <w:sz w:val="21"/>
+          <w:szCs w:val="21"/>
+        </w:rPr>
+        <w:t>response</w:t>
+      </w:r>
+      <w:r>
+        <w:rPr>
+          <w:rFonts w:ascii="Consolas" w:hAnsi="Consolas"/>
+          <w:color w:val="CCCCCC"/>
+          <w:sz w:val="21"/>
+          <w:szCs w:val="21"/>
+        </w:rPr>
+        <w:t>.</w:t>
+      </w:r>
+      <w:r>
+        <w:rPr>
+          <w:rFonts w:ascii="Consolas" w:hAnsi="Consolas"/>
+          <w:color w:val="9CDCFE"/>
+          <w:sz w:val="21"/>
+          <w:szCs w:val="21"/>
+        </w:rPr>
+        <w:t>status</w:t>
+      </w:r>
+      <w:proofErr w:type="gramEnd"/>
+      <w:r>
+        <w:rPr>
+          <w:rFonts w:ascii="Consolas" w:hAnsi="Consolas"/>
+          <w:color w:val="9CDCFE"/>
+          <w:sz w:val="21"/>
+          <w:szCs w:val="21"/>
+        </w:rPr>
+        <w:t>_code</w:t>
+      </w:r>
+      <w:proofErr w:type="spellEnd"/>
+      <w:r>
+        <w:rPr>
+          <w:rFonts w:ascii="Consolas" w:hAnsi="Consolas"/>
+          <w:color w:val="CCCCCC"/>
+          <w:sz w:val="21"/>
+          <w:szCs w:val="21"/>
+        </w:rPr>
+        <w:t>)</w:t>
+      </w:r>
+    </w:p>
+    <w:p>
+      <w:pPr>
+        <w:shd w:val="clear" w:color="auto" w:fill="1F1F1F"/>
+        <w:spacing w:line="285" w:lineRule="atLeast"/>
+        <w:rPr>
+          <w:rFonts w:ascii="Consolas" w:hAnsi="Consolas"/>
+          <w:color w:val="CCCCCC"/>
+          <w:sz w:val="21"/>
+          <w:szCs w:val="21"/>
+        </w:rPr>
+      </w:pPr>
+    </w:p>
+    <w:p>
+      <w:pPr>
+        <w:shd w:val="clear" w:color="auto" w:fill="1F1F1F"/>
+        <w:spacing w:line="285" w:lineRule="atLeast"/>
+        <w:rPr>
+          <w:rFonts w:ascii="Consolas" w:eastAsia="Times New Roman" w:hAnsi="Consolas" w:cs="Times New Roman"/>
+          <w:color w:val="CCCCCC"/>
+          <w:sz w:val="21"/>
+          <w:szCs w:val="21"/>
+          <w:lang w:eastAsia="tr-TR"/>
+        </w:rPr>
+      </w:pPr>
+      <w:r>
+        <w:rPr>
+          <w:b/>
+          <w:sz w:val="24"/>
+        </w:rPr>
+        <w:t xml:space="preserve"> </w:t>
+      </w:r>
+      <w:proofErr w:type="spellStart"/>
+      <w:r>
+        <w:rPr>
+          <w:b/>
+          <w:sz w:val="24"/>
+        </w:rPr>
+        <w:t>return</w:t>
+      </w:r>
+      <w:proofErr w:type="spellEnd"/>
+      <w:r>
+        <w:rPr>
+          <w:b/>
+          <w:sz w:val="24"/>
+        </w:rPr>
+        <w:t xml:space="preserve"> </w:t>
+      </w:r>
+      <w:proofErr w:type="spellStart"/>
+      <w:proofErr w:type="gramStart"/>
+      <w:r>
+        <w:rPr>
+          <w:b/>
+          <w:sz w:val="24"/>
+        </w:rPr>
+        <w:t>value</w:t>
+      </w:r>
+      <w:proofErr w:type="spellEnd"/>
+      <w:r>
+        <w:rPr>
+          <w:b/>
+          <w:sz w:val="24"/>
+        </w:rPr>
+        <w:t xml:space="preserve"> :</w:t>
+      </w:r>
+      <w:r>
+        <w:t xml:space="preserve"> </w:t>
+      </w:r>
+      <w:r>
+        <w:t>Başarıyla</w:t>
+      </w:r>
+      <w:proofErr w:type="gramEnd"/>
+      <w:r>
+        <w:t xml:space="preserve"> oluşturuldu: {'</w:t>
+      </w:r>
+      <w:proofErr w:type="spellStart"/>
+      <w:r>
+        <w:t>success</w:t>
+      </w:r>
+      <w:proofErr w:type="spellEnd"/>
+      <w:r>
+        <w:t>': 'Proje tipi başarıyla oluşturuldu'}</w:t>
+      </w:r>
+    </w:p>
+    <w:p>
+      <w:pPr>
+        <w:rPr>
+          <w:rStyle w:val="hljs-punctuation"/>
+        </w:rPr>
+      </w:pPr>
+    </w:p>
+    <w:p>
+      <w:pPr>
+        <w:rPr>
+          <w:rStyle w:val="hljs-punctuation"/>
+        </w:rPr>
+      </w:pPr>
+    </w:p>
+    <w:p/>
+    <w:p/>
     <w:p>
       <w:pPr>
         <w:rPr>
@@ -642,7 +3987,7 @@
   <w:style w:type="paragraph" w:default="1" w:styleId="Normal">
     <w:name w:val="Normal"/>
     <w:qFormat/>
-    <w:rsid w:val="00B7478E"/>
+    <w:rsid w:val="00961728"/>
   </w:style>
   <w:style w:type="character" w:default="1" w:styleId="VarsaylanParagrafYazTipi">
     <w:name w:val="Default Paragraph Font"/>
@@ -702,6 +4047,11 @@
     <w:name w:val="hljs-number"/>
     <w:basedOn w:val="VarsaylanParagrafYazTipi"/>
     <w:rsid w:val="004C7EFA"/>
+  </w:style>
+  <w:style w:type="character" w:customStyle="1" w:styleId="hljs-comment">
+    <w:name w:val="hljs-comment"/>
+    <w:basedOn w:val="VarsaylanParagrafYazTipi"/>
+    <w:rsid w:val="00B073DC"/>
   </w:style>
 </w:styles>
 </file>
@@ -865,7 +4215,7 @@
   <w:style w:type="paragraph" w:default="1" w:styleId="Normal">
     <w:name w:val="Normal"/>
     <w:qFormat/>
-    <w:rsid w:val="00B7478E"/>
+    <w:rsid w:val="00961728"/>
   </w:style>
   <w:style w:type="character" w:default="1" w:styleId="VarsaylanParagrafYazTipi">
     <w:name w:val="Default Paragraph Font"/>
@@ -925,6 +4275,11 @@
     <w:name w:val="hljs-number"/>
     <w:basedOn w:val="VarsaylanParagrafYazTipi"/>
     <w:rsid w:val="004C7EFA"/>
+  </w:style>
+  <w:style w:type="character" w:customStyle="1" w:styleId="hljs-comment">
+    <w:name w:val="hljs-comment"/>
+    <w:basedOn w:val="VarsaylanParagrafYazTipi"/>
+    <w:rsid w:val="00B073DC"/>
   </w:style>
 </w:styles>
 </file>

</xml_diff>